<commit_message>
Update Final Year Project Report.2.docx
- finished compatibility testing
</commit_message>
<xml_diff>
--- a/Final Year Project/Report/Report Chapters/Final Year Project Report.2.docx
+++ b/Final Year Project/Report/Report Chapters/Final Year Project Report.2.docx
@@ -6258,7 +6258,23 @@
           <w:color w:val="000000" w:themeColor="text1"/>
           <w:szCs w:val="18"/>
         </w:rPr>
-        <w:t xml:space="preserve">The project will tackle physical health issues in the UK due to lack of exercise. According to the research done by NHS (July 2012), a lot of health issues in the UK are due to the lack of exercise which is “as deadly as smoking”. It has been estimated that “one in 10 cases of heart disease (10.5%) and just under one in five cases (18.7%) of colon cancer in the UK” often can be due to lack of exercise. In 2008, inactivity caused more than 5.3 million of the 57 million deaths estimated worldwide (NHS 2012). Lack of exercise can also cause the bones to become weak, risk of diabetes or hypertension (Kristin Davis, n.d). However, over the years, health issues relating to lack of exercise didn’t decrease; obesity being one of the main concerns. Obesity is a medical condition where a person is overweight and carries unhealthy amount of body fat which influences their health. In a very recent article by NHS (May 2019), during 2017/18, there were 10,660 patient admissions who had illnesses directly relating to obesity and 711,000 where obesity was “primary or a secondary diagnosis”; which is very similar to the statistic recorded in 2016/17 (10,705). Obesity was more common in female adults than it was in male adults. For every 4 patients, 3 were female (74%) for illnesses directly relating to obesity, and </w:t>
+        <w:t xml:space="preserve">The project will tackle physical health issues in the UK due to lack of exercise. According to the research done by NHS (July 2012), a lot of health issues in the UK are due to the lack of exercise which is “as deadly as smoking”. It has been estimated that “one in 10 cases of heart disease (10.5%) and just under one in five cases (18.7%) of colon cancer in the UK” often can be due to lack of exercise. In 2008, inactivity caused more than 5.3 million of the 57 million deaths estimated worldwide (NHS 2012). Lack of exercise can also cause the bones to become weak, risk of diabetes or hypertension (Kristin Davis, </w:t>
+      </w:r>
+      <w:proofErr w:type="spellStart"/>
+      <w:r>
+        <w:rPr>
+          <w:color w:val="000000" w:themeColor="text1"/>
+          <w:szCs w:val="18"/>
+        </w:rPr>
+        <w:t>n.d</w:t>
+      </w:r>
+      <w:proofErr w:type="spellEnd"/>
+      <w:r>
+        <w:rPr>
+          <w:color w:val="000000" w:themeColor="text1"/>
+          <w:szCs w:val="18"/>
+        </w:rPr>
+        <w:t xml:space="preserve">). However, over the years, health issues relating to lack of exercise didn’t decrease; obesity being one of the main concerns. Obesity is a medical condition where a person is overweight and carries unhealthy amount of body fat which influences their health. In a very recent article by NHS (May 2019), during 2017/18, there were 10,660 patient admissions who had illnesses directly relating to obesity and 711,000 where obesity was “primary or a secondary diagnosis”; which is very similar to the statistic recorded in 2016/17 (10,705). Obesity was more common in female adults than it was in male adults. For every 4 patients, 3 were female (74%) for illnesses directly relating to obesity, and </w:t>
       </w:r>
       <w:r>
         <w:rPr>
@@ -7291,7 +7307,47 @@
           <w:sz w:val="20"/>
           <w:szCs w:val="18"/>
         </w:rPr>
-        <w:t xml:space="preserve">There is no simple solution or strategies to prevent diseases such as obesity. It’s a very complicated problem therefore a multifaceted approached must be taken. Contrary to what some people think, key to “maintaining a healthy weight isn’t short-term dietary chances changes; its about a lifestyle that includes healthy eating and regular physical activity” (Centers for Disease Control &amp; Prevention, 2019). Patients of such diseases are also advised to lose “weight safely by eating a healthy, balanced diet and regular physical activity” by their GPs (NHS, 2019). To lose weight at a safe and healthy rate, people are advised to reduce their calories intake by 600 per day. The exact amount will vary between men and women. For men, they are recommended to consume 1,900 calories maximum a day, and 1,400 calories (a day) for women. A healthy diet should include lots of fruit and vegetables, plenty of starchy foods (such as bread, rice, pasta etc), milk/dairy foods, non-dairy sources of protein (such as fish, meat, eggs etc), and small amounts of food/drinks which contain high fat and sugar. It is </w:t>
+        <w:t xml:space="preserve">There is no simple solution or strategies to prevent diseases such as obesity. It’s a very complicated problem therefore a multifaceted approached must be taken. Contrary to what some people think, key to “maintaining a healthy weight isn’t short-term dietary chances changes; </w:t>
+      </w:r>
+      <w:proofErr w:type="spellStart"/>
+      <w:r>
+        <w:rPr>
+          <w:rFonts w:ascii="Verdana" w:hAnsi="Verdana"/>
+          <w:color w:val="000000" w:themeColor="text1"/>
+          <w:sz w:val="20"/>
+          <w:szCs w:val="18"/>
+        </w:rPr>
+        <w:t>its</w:t>
+      </w:r>
+      <w:proofErr w:type="spellEnd"/>
+      <w:r>
+        <w:rPr>
+          <w:rFonts w:ascii="Verdana" w:hAnsi="Verdana"/>
+          <w:color w:val="000000" w:themeColor="text1"/>
+          <w:sz w:val="20"/>
+          <w:szCs w:val="18"/>
+        </w:rPr>
+        <w:t xml:space="preserve"> about a lifestyle that includes healthy eating and regular physical activity” (</w:t>
+      </w:r>
+      <w:proofErr w:type="spellStart"/>
+      <w:r>
+        <w:rPr>
+          <w:rFonts w:ascii="Verdana" w:hAnsi="Verdana"/>
+          <w:color w:val="000000" w:themeColor="text1"/>
+          <w:sz w:val="20"/>
+          <w:szCs w:val="18"/>
+        </w:rPr>
+        <w:t>Centers</w:t>
+      </w:r>
+      <w:proofErr w:type="spellEnd"/>
+      <w:r>
+        <w:rPr>
+          <w:rFonts w:ascii="Verdana" w:hAnsi="Verdana"/>
+          <w:color w:val="000000" w:themeColor="text1"/>
+          <w:sz w:val="20"/>
+          <w:szCs w:val="18"/>
+        </w:rPr>
+        <w:t xml:space="preserve"> for Disease Control &amp; Prevention, 2019). Patients of such diseases are also advised to lose “weight safely by eating a healthy, balanced diet and regular physical activity” by their GPs (NHS, 2019). To lose weight at a safe and healthy rate, people are advised to reduce their calories intake by 600 per day. The exact amount will vary between men and women. For men, they are recommended to consume 1,900 calories maximum a day, and 1,400 calories (a day) for women. A healthy diet should include lots of fruit and vegetables, plenty of starchy foods (such as bread, rice, pasta etc), milk/dairy foods, non-dairy sources of protein (such as fish, meat, eggs etc), and small amounts of food/drinks which contain high fat and sugar. It is </w:t>
       </w:r>
       <w:r>
         <w:rPr>
@@ -7336,7 +7392,23 @@
           <w:color w:val="000000" w:themeColor="text1"/>
           <w:szCs w:val="18"/>
         </w:rPr>
-        <w:t>People have become less active in the modern age, partly due to technology as it has made our lives easier. On the other hand, technology has also been benefiting us as it has played a big part in improving healthcare and revolutionised the way we exercise. Some of the benefits technology has brought to healthcare include better treatments and equipment which enabled doctors to provide better care and help treat long-term illnesses, improving the quality of life of many people. Better equipment has also allowed doctors to research medicine more efficiently which has helped find treatments for some life-threating illnesses. It has made it easier for physicians around to world to share their finding and information of their research; patient records are stored into cloud database which the doctors can access any time to view in-depth medical information of the patient. Technology has made it a lot easier to identify diseases and help with disease control with the use of new, advanced software. This has allowed “World Health Organization [WHO] to classify some illnesses, their causes, and symptoms into a massive database that has more than 14,000 individual codes” (Awais dar, 2018). This data can then be accessed by medical professionals and researchers which allows them to control disease and improve healthcare.</w:t>
+        <w:t xml:space="preserve">People have become less active in the modern age, partly due to technology as it has made our lives easier. On the other hand, technology has also been benefiting us as it has played a big part in improving healthcare and revolutionised the way we exercise. Some of the benefits technology has brought to healthcare include better treatments and equipment which enabled doctors to provide better care and help treat long-term illnesses, improving the quality of life of many people. Better equipment has also allowed doctors to research medicine more efficiently which has helped find treatments for some life-threating illnesses. It has made it easier for physicians around to world to share their finding and information of their research; patient records are stored into cloud database which the doctors can access any time to view in-depth medical information of the patient. Technology has made it a lot easier to identify diseases and help with disease control with the use of new, advanced software. This has allowed “World Health Organization [WHO] to classify some illnesses, their causes, and symptoms into a massive database that has more than 14,000 individual codes” (Awais </w:t>
+      </w:r>
+      <w:proofErr w:type="spellStart"/>
+      <w:r>
+        <w:rPr>
+          <w:color w:val="000000" w:themeColor="text1"/>
+          <w:szCs w:val="18"/>
+        </w:rPr>
+        <w:t>dar</w:t>
+      </w:r>
+      <w:proofErr w:type="spellEnd"/>
+      <w:r>
+        <w:rPr>
+          <w:color w:val="000000" w:themeColor="text1"/>
+          <w:szCs w:val="18"/>
+        </w:rPr>
+        <w:t>, 2018). This data can then be accessed by medical professionals and researchers which allows them to control disease and improve healthcare.</w:t>
       </w:r>
     </w:p>
     <w:p>
@@ -7402,7 +7474,23 @@
           <w:color w:val="000000" w:themeColor="text1"/>
           <w:szCs w:val="18"/>
         </w:rPr>
-        <w:t xml:space="preserve">Dance Dance Revolution (DDR) is a very popular and one of the best examples of exergames. It is a perfect alternative to outdoor physical activities such as running, cycling, and swimming. DDR is available on the console and can be played using a dance pad/mat. It also has a workout mode where the user can choose from workout time or calorie burn mode. Workout time allows you to have a session which can last up to two and a half hours. There are different difficulty modes the user can choose from, beginner mode, intermediate, and advanced. The calorie burn mode allows the user to pick the number of calories they would like to burn during that session. It’s recommended to select somewhere in between 300-750 calories. During each stage in the game, it will display how many calories the user has burned (or the session time remaining) and will also display the equivalent of how much you have run. Wii Sports in another great example of exergame which was produced by Nintendo for their console, Nintendo Wii. It included five different games, tennis, golf, bowling, boxing, and baseball, which can be played using a wireless, handheld controller which detects the players movement and mimics them. For example, for the </w:t>
+        <w:t xml:space="preserve">Dance </w:t>
+      </w:r>
+      <w:proofErr w:type="spellStart"/>
+      <w:r>
+        <w:rPr>
+          <w:color w:val="000000" w:themeColor="text1"/>
+          <w:szCs w:val="18"/>
+        </w:rPr>
+        <w:t>Dance</w:t>
+      </w:r>
+      <w:proofErr w:type="spellEnd"/>
+      <w:r>
+        <w:rPr>
+          <w:color w:val="000000" w:themeColor="text1"/>
+          <w:szCs w:val="18"/>
+        </w:rPr>
+        <w:t xml:space="preserve"> Revolution (DDR) is a very popular and one of the best examples of exergames. It is a perfect alternative to outdoor physical activities such as running, cycling, and swimming. DDR is available on the console and can be played using a dance pad/mat. It also has a workout mode where the user can choose from workout time or calorie burn mode. Workout time allows you to have a session which can last up to two and a half hours. There are different difficulty modes the user can choose from, beginner mode, intermediate, and advanced. The calorie burn mode allows the user to pick the number of calories they would like to burn during that session. It’s recommended to select somewhere in between 300-750 calories. During each stage in the game, it will display how many calories the user has burned (or the session time remaining) and will also display the equivalent of how much you have run. Wii Sports in another great example of exergame which was produced by Nintendo for their console, Nintendo Wii. It included five different games, tennis, golf, bowling, boxing, and baseball, which can be played using a wireless, handheld controller which detects the players movement and mimics them. For example, for the </w:t>
       </w:r>
       <w:r>
         <w:rPr>
@@ -7435,7 +7523,55 @@
           <w:color w:val="000000" w:themeColor="text1"/>
           <w:szCs w:val="18"/>
         </w:rPr>
-        <w:t xml:space="preserve">Wearable technology has also started to become a trend which helps promote exercise, i.e. smart watches. It has many features such as pedometers, which counts and monitors the number of steps you have taken throughout the day during activities such as walking or running etc; accelerometers, which records the body’s acceleration per minute and provide a detailed report on the frequency; heart rate monitors which are used to monitor the exercise intensity which can be very useful for people in cardiac rehabilitation programs or athletes. Wearable technology such as smart watches provide different features depending on their manufacturer. Examples of smart watches which promote exercise include Honor Band 4, Xiaomi Mi Band 3, Germin Viviosmart 4, Fitbit Charged 3 and Polar Vantage M and Polar Vantage V. Honor Band 4 and Xiaomi Mi Band 3 both provide basic fitness features such as monitoring your step count, distance travelled, floor climbed and calories. Some versions of the watches also include built in heart rate monitors which help monitor whether you’re within fat burning zone or not. They also have built-in GPS, or like most watches, have the ability to get GPS data from the phone. Motivational reminders where it will vibrate to remind you to start moving, also has the features to set up goals (e.g. step count). For people who have unhealthy sleeping habits, there is a sleep tracker which will help you monitor whether you are getting enough sleep. Vantage M and Polar Vantage V are more advanced therefore include extra features compared to other smart watches. These watches include a barometer and recovery measurements to ensure you are not overtraining (or if the training isn’t intense enough) by monitoring the intensity, </w:t>
+        <w:t xml:space="preserve">Wearable technology has also started to become a trend which helps promote exercise, i.e. smart watches. It has many features such as pedometers, which counts and monitors the number of steps you have taken throughout the day during activities such as walking or running etc; accelerometers, which records the body’s acceleration per minute and provide a detailed report on the frequency; heart rate monitors which are used to monitor the exercise intensity which can be very useful for people in cardiac rehabilitation programs or athletes. Wearable technology such as smart watches provide different features depending on their manufacturer. Examples of smart watches which promote exercise include </w:t>
+      </w:r>
+      <w:proofErr w:type="spellStart"/>
+      <w:r>
+        <w:rPr>
+          <w:color w:val="000000" w:themeColor="text1"/>
+          <w:szCs w:val="18"/>
+        </w:rPr>
+        <w:t>Honor</w:t>
+      </w:r>
+      <w:proofErr w:type="spellEnd"/>
+      <w:r>
+        <w:rPr>
+          <w:color w:val="000000" w:themeColor="text1"/>
+          <w:szCs w:val="18"/>
+        </w:rPr>
+        <w:t xml:space="preserve"> Band 4, Xiaomi Mi Band 3, Germin </w:t>
+      </w:r>
+      <w:proofErr w:type="spellStart"/>
+      <w:r>
+        <w:rPr>
+          <w:color w:val="000000" w:themeColor="text1"/>
+          <w:szCs w:val="18"/>
+        </w:rPr>
+        <w:t>Viviosmart</w:t>
+      </w:r>
+      <w:proofErr w:type="spellEnd"/>
+      <w:r>
+        <w:rPr>
+          <w:color w:val="000000" w:themeColor="text1"/>
+          <w:szCs w:val="18"/>
+        </w:rPr>
+        <w:t xml:space="preserve"> 4, Fitbit Charged 3 and Polar Vantage M and Polar Vantage V. </w:t>
+      </w:r>
+      <w:proofErr w:type="spellStart"/>
+      <w:r>
+        <w:rPr>
+          <w:color w:val="000000" w:themeColor="text1"/>
+          <w:szCs w:val="18"/>
+        </w:rPr>
+        <w:t>Honor</w:t>
+      </w:r>
+      <w:proofErr w:type="spellEnd"/>
+      <w:r>
+        <w:rPr>
+          <w:color w:val="000000" w:themeColor="text1"/>
+          <w:szCs w:val="18"/>
+        </w:rPr>
+        <w:t xml:space="preserve"> Band 4 and Xiaomi Mi Band 3 both provide basic fitness features such as monitoring your step count, distance travelled, floor climbed and calories. Some versions of the watches also include built in heart rate monitors which help monitor whether you’re within fat burning zone or not. They also have built-in GPS, or like most watches, have the ability to get GPS data from the phone. Motivational reminders where it will vibrate to remind you to start moving, also has the features to set up goals (e.g. step count). For people who have unhealthy sleeping habits, there is a sleep tracker which will help you monitor whether you are getting enough sleep. Vantage M and Polar Vantage V are more advanced therefore include extra features compared to other smart watches. These watches include a barometer and recovery measurements to ensure you are not overtraining (or if the training isn’t intense enough) by monitoring the intensity, </w:t>
       </w:r>
       <w:r>
         <w:rPr>
@@ -7474,7 +7610,27 @@
           <w:sz w:val="20"/>
           <w:szCs w:val="18"/>
         </w:rPr>
-        <w:t xml:space="preserve">There are a lot of solutions available online and on mobile which promote exercise and a healthier lifestyle. For example, ‘active notts’ is a website which contains information on every sport/physical activity to help people with their health issues. It allows the user to search for the sport by typing the name of the sport in the search bar, alternatively, they can search for sports which can help them with their certain health conditions. For example, they can type ‘Mental health’ in the search bar and the website will display every sport which can be useful for people with mental health. When the user clicks on the sport, the website displays an overview of the chosen sport which can be very useful for people who are not familiar with the sport. It also displays benefits of the chosen sport, costs which the user may need to take into consideration (e.g. equipment, kit etc), how to get involved/started, equipment the user will need and interesting facts about the sport. At the bottom of the page, users can search for opportunities available in their area (or within their chosen radius) where the website will display all the clubs/facilities available for the sport. The user can filter the search result by date, gender, skill level, age range, family friendly, disability etc. When the user clicks on the club/facility, the website will then display brief description of the club, contact details, and the location. The website doesn’t just contain information about all type of sports but physical activities as well. It displays a variety of activities from chair-based exercises, </w:t>
+        <w:t xml:space="preserve">There are a lot of solutions available online and on mobile which promote exercise and a healthier lifestyle. For example, ‘active </w:t>
+      </w:r>
+      <w:proofErr w:type="spellStart"/>
+      <w:r>
+        <w:rPr>
+          <w:rFonts w:ascii="Verdana" w:hAnsi="Verdana"/>
+          <w:color w:val="000000" w:themeColor="text1"/>
+          <w:sz w:val="20"/>
+          <w:szCs w:val="18"/>
+        </w:rPr>
+        <w:t>notts</w:t>
+      </w:r>
+      <w:proofErr w:type="spellEnd"/>
+      <w:r>
+        <w:rPr>
+          <w:rFonts w:ascii="Verdana" w:hAnsi="Verdana"/>
+          <w:color w:val="000000" w:themeColor="text1"/>
+          <w:sz w:val="20"/>
+          <w:szCs w:val="18"/>
+        </w:rPr>
+        <w:t xml:space="preserve">’ is a website which contains information on every sport/physical activity to help people with their health issues. It allows the user to search for the sport by typing the name of the sport in the search bar, alternatively, they can search for sports which can help them with their certain health conditions. For example, they can type ‘Mental health’ in the search bar and the website will display every sport which can be useful for people with mental health. When the user clicks on the sport, the website displays an overview of the chosen sport which can be very useful for people who are not familiar with the sport. It also displays benefits of the chosen sport, costs which the user may need to take into consideration (e.g. equipment, kit etc), how to get involved/started, equipment the user will need and interesting facts about the sport. At the bottom of the page, users can search for opportunities available in their area (or within their chosen radius) where the website will display all the clubs/facilities available for the sport. The user can filter the search result by date, gender, skill level, age range, family friendly, disability etc. When the user clicks on the club/facility, the website will then display brief description of the club, contact details, and the location. The website doesn’t just contain information about all type of sports but physical activities as well. It displays a variety of activities from chair-based exercises, </w:t>
       </w:r>
       <w:r>
         <w:rPr>
@@ -7509,7 +7665,23 @@
           <w:color w:val="000000" w:themeColor="text1"/>
           <w:szCs w:val="18"/>
         </w:rPr>
-        <w:t>Mobile applications play the biggest role in revolutionizing exercise, because mobile phones are the most commonly used and easily accessible piece of technology available, thus gives exposure to a large audience which can be influenced. According to Lauren Pufpaf (2019), since the launch of iPhone in 2007, fitness apps have grown and there were “nearly 320,000 health and fitness apps in the app stores in 2018”. There are all types of fitness application available for free which offer similar features (and more) to smart watches and other fitness technology available. There are apps which allow you to track and monitor your sleep, plan your workout sessions, provide analysis on progress, track your calories intake, audio-based workouts and much more. Majority of these apps are free of charge, allowing anyone interested to take part, for example, there are apps which create daily/weekly workout plans for you and act as your fitness instructor. These applications are very beneficial to those that cannot go to gym because of their financial situation or those who don’t have such facilities locally.</w:t>
+        <w:t xml:space="preserve">Mobile applications play the biggest role in revolutionizing exercise, because mobile phones are the most commonly used and easily accessible piece of technology available, thus gives exposure to a large audience which can be influenced. According to Lauren </w:t>
+      </w:r>
+      <w:proofErr w:type="spellStart"/>
+      <w:r>
+        <w:rPr>
+          <w:color w:val="000000" w:themeColor="text1"/>
+          <w:szCs w:val="18"/>
+        </w:rPr>
+        <w:t>Pufpaf</w:t>
+      </w:r>
+      <w:proofErr w:type="spellEnd"/>
+      <w:r>
+        <w:rPr>
+          <w:color w:val="000000" w:themeColor="text1"/>
+          <w:szCs w:val="18"/>
+        </w:rPr>
+        <w:t xml:space="preserve"> (2019), since the launch of iPhone in 2007, fitness apps have grown and there were “nearly 320,000 health and fitness apps in the app stores in 2018”. There are all types of fitness application available for free which offer similar features (and more) to smart watches and other fitness technology available. There are apps which allow you to track and monitor your sleep, plan your workout sessions, provide analysis on progress, track your calories intake, audio-based workouts and much more. Majority of these apps are free of charge, allowing anyone interested to take part, for example, there are apps which create daily/weekly workout plans for you and act as your fitness instructor. These applications are very beneficial to those that cannot go to gym because of their financial situation or those who don’t have such facilities locally.</w:t>
       </w:r>
     </w:p>
     <w:p>
@@ -7530,10 +7702,12 @@
       <w:pPr>
         <w:pStyle w:val="Heading4"/>
       </w:pPr>
+      <w:proofErr w:type="spellStart"/>
       <w:r>
         <w:lastRenderedPageBreak/>
         <w:t>Playwaze</w:t>
       </w:r>
+      <w:proofErr w:type="spellEnd"/>
     </w:p>
     <w:p>
       <w:pPr>
@@ -7546,6 +7720,7 @@
           <w:szCs w:val="18"/>
         </w:rPr>
       </w:pPr>
+      <w:proofErr w:type="spellStart"/>
       <w:r>
         <w:rPr>
           <w:rFonts w:ascii="Verdana" w:hAnsi="Verdana"/>
@@ -7553,7 +7728,17 @@
           <w:sz w:val="20"/>
           <w:szCs w:val="18"/>
         </w:rPr>
-        <w:t xml:space="preserve">Playwaze is a great app for encouraging people to get involved in a sport. It allows organisations to provide opportunities, setup and manage local, regional and/or national tournaments. Sport team owners can also create an account and register their team so they can manage their team and have a means to communicate with all the players, collect payments online, create sessions and competitions. There is also a feature which provides you with analysis and a report on participation data. Users can see the progress their players are making through their coaching. Organise fixtures between other teams or arrange quick matches. The users can also share video clips, photos or any other information on the news section. The users can also manage their teams and competitions using their website, so they don’t necessarily need to do everything on the application. This application is great for universities and schools to help promote sports to the youth. </w:t>
+        <w:t>Playwaze</w:t>
+      </w:r>
+      <w:proofErr w:type="spellEnd"/>
+      <w:r>
+        <w:rPr>
+          <w:rFonts w:ascii="Verdana" w:hAnsi="Verdana"/>
+          <w:color w:val="000000" w:themeColor="text1"/>
+          <w:sz w:val="20"/>
+          <w:szCs w:val="18"/>
+        </w:rPr>
+        <w:t xml:space="preserve"> is a great app for encouraging people to get involved in a sport. It allows organisations to provide opportunities, setup and manage local, regional and/or national tournaments. Sport team owners can also create an account and register their team so they can manage their team and have a means to communicate with all the players, collect payments online, create sessions and competitions. There is also a feature which provides you with analysis and a report on participation data. Users can see the progress their players are making through their coaching. Organise fixtures between other teams or arrange quick matches. The users can also share video clips, photos or any other information on the news section. The users can also manage their teams and competitions using their website, so they don’t necessarily need to do everything on the application. This application is great for universities and schools to help promote sports to the youth. </w:t>
       </w:r>
     </w:p>
     <w:p>
@@ -7619,10 +7804,12 @@
       <w:pPr>
         <w:pStyle w:val="Heading4"/>
       </w:pPr>
+      <w:proofErr w:type="spellStart"/>
       <w:r>
         <w:lastRenderedPageBreak/>
         <w:t>FitPlan</w:t>
       </w:r>
+      <w:proofErr w:type="spellEnd"/>
     </w:p>
     <w:p>
       <w:pPr>
@@ -7635,13 +7822,77 @@
           <w:szCs w:val="18"/>
         </w:rPr>
       </w:pPr>
+      <w:proofErr w:type="spellStart"/>
       <w:r>
         <w:rPr>
           <w:rFonts w:ascii="Verdana" w:hAnsi="Verdana"/>
           <w:sz w:val="20"/>
           <w:szCs w:val="20"/>
         </w:rPr>
-        <w:t xml:space="preserve">Fitplan is one of the best personal training mobile application available with 1.4m users worldwide. Fitplan offers fitness plans made by professional, well-known personal trainers for their users, whether they wish to train at home, or at the gym. The users are given step-by-step instructions as they follow, they daily workouts with videos; there are also tools for the users to track their weight, reps and time. There is a section called “Feed” where there is exclusive motivational content, such as other users’ motivational success stories, fitness and nutrition tips. There are different types of fitness plans available for all types of users, from “Power Shred” which helps users to shred fat and gain muscles, to “Step up Strength” which helps users to tone and tighten, helps wit “booty gains” and lose fat (this is targeted more towards women). Fitplan is also available on Apple Watch so it can sync with the app and help users track their heartrate, reps and weights more easily. However, the downside about Fitplan is that it’s a subscription-based application, thus the users will need to subscribe every month (or yearly) to gain access to the app’s content. </w:t>
+        <w:t>Fitplan</w:t>
+      </w:r>
+      <w:proofErr w:type="spellEnd"/>
+      <w:r>
+        <w:rPr>
+          <w:rFonts w:ascii="Verdana" w:hAnsi="Verdana"/>
+          <w:sz w:val="20"/>
+          <w:szCs w:val="20"/>
+        </w:rPr>
+        <w:t xml:space="preserve"> is one of the best personal training mobile application available with 1.4m users worldwide. </w:t>
+      </w:r>
+      <w:proofErr w:type="spellStart"/>
+      <w:r>
+        <w:rPr>
+          <w:rFonts w:ascii="Verdana" w:hAnsi="Verdana"/>
+          <w:sz w:val="20"/>
+          <w:szCs w:val="20"/>
+        </w:rPr>
+        <w:t>Fitplan</w:t>
+      </w:r>
+      <w:proofErr w:type="spellEnd"/>
+      <w:r>
+        <w:rPr>
+          <w:rFonts w:ascii="Verdana" w:hAnsi="Verdana"/>
+          <w:sz w:val="20"/>
+          <w:szCs w:val="20"/>
+        </w:rPr>
+        <w:t xml:space="preserve"> offers fitness plans made by professional, well-known personal trainers for their users, whether they wish to train at home, or at the gym. The users are given step-by-step instructions as they follow, they daily workouts with videos; there are also tools for the users to track their weight, reps and time. There is a section called “Feed” where there is exclusive motivational content, such as other users’ motivational success stories, fitness and nutrition tips. There are different types of fitness plans available for all types of users, from “Power Shred” which helps users to shred fat and gain muscles, to “Step up Strength” which helps users to tone and tighten, helps wit “booty gains” and lose fat (this is targeted more towards women). </w:t>
+      </w:r>
+      <w:proofErr w:type="spellStart"/>
+      <w:r>
+        <w:rPr>
+          <w:rFonts w:ascii="Verdana" w:hAnsi="Verdana"/>
+          <w:sz w:val="20"/>
+          <w:szCs w:val="20"/>
+        </w:rPr>
+        <w:t>Fitplan</w:t>
+      </w:r>
+      <w:proofErr w:type="spellEnd"/>
+      <w:r>
+        <w:rPr>
+          <w:rFonts w:ascii="Verdana" w:hAnsi="Verdana"/>
+          <w:sz w:val="20"/>
+          <w:szCs w:val="20"/>
+        </w:rPr>
+        <w:t xml:space="preserve"> is also available on Apple Watch so it can sync with the app and help users track their heartrate, reps and weights more easily. However, the downside about </w:t>
+      </w:r>
+      <w:proofErr w:type="spellStart"/>
+      <w:r>
+        <w:rPr>
+          <w:rFonts w:ascii="Verdana" w:hAnsi="Verdana"/>
+          <w:sz w:val="20"/>
+          <w:szCs w:val="20"/>
+        </w:rPr>
+        <w:t>Fitplan</w:t>
+      </w:r>
+      <w:proofErr w:type="spellEnd"/>
+      <w:r>
+        <w:rPr>
+          <w:rFonts w:ascii="Verdana" w:hAnsi="Verdana"/>
+          <w:sz w:val="20"/>
+          <w:szCs w:val="20"/>
+        </w:rPr>
+        <w:t xml:space="preserve"> is that it’s a subscription-based application, thus the users will need to subscribe every month (or yearly) to gain access to the app’s content. </w:t>
       </w:r>
     </w:p>
     <w:p>
@@ -8072,7 +8323,15 @@
           </w:p>
           <w:p>
             <w:r>
-              <w:t>Search for the sports associated with wellbeing keywords. i.e if they search of “mental health” the website will display all sports that can be helpful for people with mental health issues</w:t>
+              <w:t xml:space="preserve">Search for the sports associated with wellbeing keywords. </w:t>
+            </w:r>
+            <w:proofErr w:type="spellStart"/>
+            <w:r>
+              <w:t>i.e</w:t>
+            </w:r>
+            <w:proofErr w:type="spellEnd"/>
+            <w:r>
+              <w:t xml:space="preserve"> if they search of “mental health” the website will display all sports that can be helpful for people with mental health issues</w:t>
             </w:r>
           </w:p>
         </w:tc>
@@ -8202,6 +8461,7 @@
                 <w:bCs/>
               </w:rPr>
             </w:pPr>
+            <w:proofErr w:type="spellStart"/>
             <w:r>
               <w:rPr>
                 <w:b/>
@@ -8209,6 +8469,7 @@
               </w:rPr>
               <w:t>Playwaze</w:t>
             </w:r>
+            <w:proofErr w:type="spellEnd"/>
           </w:p>
         </w:tc>
         <w:tc>
@@ -8228,9 +8489,14 @@
             </w:r>
           </w:p>
           <w:p>
+            <w:proofErr w:type="spellStart"/>
             <w:r>
               <w:lastRenderedPageBreak/>
-              <w:t>Playwaze also allows managers or organisations to manage their team(s) by allowing in-app communication.</w:t>
+              <w:t>Playwaze</w:t>
+            </w:r>
+            <w:proofErr w:type="spellEnd"/>
+            <w:r>
+              <w:t xml:space="preserve"> also allows managers or organisations to manage their team(s) by allowing in-app communication.</w:t>
             </w:r>
           </w:p>
         </w:tc>
@@ -8309,7 +8575,15 @@
           </w:p>
           <w:p>
             <w:r>
-              <w:t>Has a lot of features and functionality to track your eating lifestyle as it records your recipes (calories intake) and allows you to share with others or try someone else's.</w:t>
+              <w:t xml:space="preserve">Has a lot of features and functionality to track </w:t>
+            </w:r>
+            <w:proofErr w:type="spellStart"/>
+            <w:r>
+              <w:t>your</w:t>
+            </w:r>
+            <w:proofErr w:type="spellEnd"/>
+            <w:r>
+              <w:t xml:space="preserve"> eating lifestyle as it records your recipes (calories intake) and allows you to share with others or try someone else's.</w:t>
             </w:r>
           </w:p>
         </w:tc>
@@ -8354,6 +8628,7 @@
             <w:hideMark/>
           </w:tcPr>
           <w:p>
+            <w:proofErr w:type="spellStart"/>
             <w:r>
               <w:rPr>
                 <w:b/>
@@ -8362,6 +8637,7 @@
               </w:rPr>
               <w:t>endomondo</w:t>
             </w:r>
+            <w:proofErr w:type="spellEnd"/>
           </w:p>
         </w:tc>
         <w:tc>
@@ -12673,7 +12949,23 @@
           <w:color w:val="000000" w:themeColor="text1"/>
           <w:szCs w:val="18"/>
         </w:rPr>
-        <w:t xml:space="preserve">A software development environment is required for the app to be developed in and Android Studio is currently one of the best Integrated Development Environment (IDE) for developing android applications (Alex mullis, 2020). Adobe Xd will be used to design the proposed application which will make things easier when developing it. A smartphone with android operating system with the minimum version of </w:t>
+        <w:t xml:space="preserve">A software development environment is required for the app to be developed in and Android Studio is currently one of the best Integrated Development Environment (IDE) for developing android applications (Alex </w:t>
+      </w:r>
+      <w:proofErr w:type="spellStart"/>
+      <w:r>
+        <w:rPr>
+          <w:color w:val="000000" w:themeColor="text1"/>
+          <w:szCs w:val="18"/>
+        </w:rPr>
+        <w:t>mullis</w:t>
+      </w:r>
+      <w:proofErr w:type="spellEnd"/>
+      <w:r>
+        <w:rPr>
+          <w:color w:val="000000" w:themeColor="text1"/>
+          <w:szCs w:val="18"/>
+        </w:rPr>
+        <w:t xml:space="preserve">, 2020). Adobe Xd will be used to design the proposed application which will make things easier when developing it. A smartphone with android operating system with the minimum version of </w:t>
       </w:r>
       <w:r>
         <w:rPr>
@@ -17440,7 +17732,7 @@
                               <w:rPr>
                                 <w:noProof/>
                               </w:rPr>
-                              <w:t>33</w:t>
+                              <w:t>32</w:t>
                             </w:r>
                             <w:r>
                               <w:fldChar w:fldCharType="end"/>
@@ -17497,7 +17789,7 @@
                         <w:rPr>
                           <w:noProof/>
                         </w:rPr>
-                        <w:t>33</w:t>
+                        <w:t>32</w:t>
                       </w:r>
                       <w:r>
                         <w:fldChar w:fldCharType="end"/>
@@ -17585,7 +17877,7 @@
                               <w:rPr>
                                 <w:noProof/>
                               </w:rPr>
-                              <w:t>32</w:t>
+                              <w:t>33</w:t>
                             </w:r>
                             <w:r>
                               <w:fldChar w:fldCharType="end"/>
@@ -17637,7 +17929,7 @@
                         <w:rPr>
                           <w:noProof/>
                         </w:rPr>
-                        <w:t>32</w:t>
+                        <w:t>33</w:t>
                       </w:r>
                       <w:r>
                         <w:fldChar w:fldCharType="end"/>
@@ -18247,14 +18539,27 @@
       <w:r>
         <w:t xml:space="preserve">debugging was doing using </w:t>
       </w:r>
-      <w:r>
-        <w:t>Log.d() method</w:t>
+      <w:proofErr w:type="spellStart"/>
+      <w:r>
+        <w:t>Log.d</w:t>
+      </w:r>
+      <w:proofErr w:type="spellEnd"/>
+      <w:r>
+        <w:t>() method</w:t>
       </w:r>
       <w:r>
         <w:t xml:space="preserve"> to help see</w:t>
       </w:r>
       <w:r>
-        <w:t xml:space="preserve"> what error the getException() was displaying. This helped to determine the problem, which was the data users typed into the input fields were not being converted into strings before accessing the database trying to match user details. </w:t>
+        <w:t xml:space="preserve"> what error the </w:t>
+      </w:r>
+      <w:proofErr w:type="spellStart"/>
+      <w:r>
+        <w:t>getException</w:t>
+      </w:r>
+      <w:proofErr w:type="spellEnd"/>
+      <w:r>
+        <w:t xml:space="preserve">() was displaying. This helped to determine the problem, which was the data users typed into the input fields were not being converted into strings before accessing the database trying to match user details. </w:t>
       </w:r>
       <w:r>
         <w:t>Another issue faced was that the recycler view on the sport/physical activities screen had too much space between each item/activity name. After doing some debugging</w:t>
@@ -19313,6 +19618,308 @@
     <w:p/>
     <w:p>
       <w:pPr>
+        <w:pStyle w:val="Heading2"/>
+      </w:pPr>
+      <w:r>
+        <w:t>Compatibility Testing</w:t>
+      </w:r>
+    </w:p>
+    <w:p>
+      <w:r>
+        <w:t>Compatibility testing was done after carrying out functional requirement testing, to ensure the application can be used on different mobile devices with different screen sizes</w:t>
+      </w:r>
+      <w:r>
+        <w:t xml:space="preserve"> and operating version (API versions)</w:t>
+      </w:r>
+      <w:r>
+        <w:t xml:space="preserve">. </w:t>
+      </w:r>
+      <w:r>
+        <w:t xml:space="preserve">For an accurate compatibility test, it would be ideal to have used different devices, however, apart from the device which was used throughout the project (Samsung Galaxy Note 10 plus), it was difficult to get a hold of other devices, thus, a compromise was made </w:t>
+      </w:r>
+      <w:r>
+        <w:t xml:space="preserve">using the </w:t>
+      </w:r>
+      <w:r>
+        <w:t>built-in</w:t>
+      </w:r>
+      <w:r>
+        <w:t xml:space="preserve"> feature in Android Studio which shows how the application will look on different smartphone devices.  </w:t>
+      </w:r>
+    </w:p>
+    <w:p>
+      <w:pPr>
+        <w:keepNext/>
+        <w:jc w:val="center"/>
+      </w:pPr>
+      <w:r>
+        <w:rPr>
+          <w:noProof/>
+        </w:rPr>
+        <w:lastRenderedPageBreak/>
+        <w:drawing>
+          <wp:inline distT="0" distB="0" distL="0" distR="0" wp14:anchorId="185A76CE" wp14:editId="3EDB4DC4">
+            <wp:extent cx="2289976" cy="4834893"/>
+            <wp:effectExtent l="0" t="0" r="0" b="3810"/>
+            <wp:docPr id="54" name="Picture 54"/>
+            <wp:cNvGraphicFramePr>
+              <a:graphicFrameLocks xmlns:a="http://schemas.openxmlformats.org/drawingml/2006/main" noChangeAspect="1"/>
+            </wp:cNvGraphicFramePr>
+            <a:graphic xmlns:a="http://schemas.openxmlformats.org/drawingml/2006/main">
+              <a:graphicData uri="http://schemas.openxmlformats.org/drawingml/2006/picture">
+                <pic:pic xmlns:pic="http://schemas.openxmlformats.org/drawingml/2006/picture">
+                  <pic:nvPicPr>
+                    <pic:cNvPr id="0" name="Picture 12"/>
+                    <pic:cNvPicPr>
+                      <a:picLocks noChangeAspect="1" noChangeArrowheads="1"/>
+                    </pic:cNvPicPr>
+                  </pic:nvPicPr>
+                  <pic:blipFill>
+                    <a:blip r:embed="rId59" cstate="print">
+                      <a:extLst>
+                        <a:ext uri="{28A0092B-C50C-407E-A947-70E740481C1C}">
+                          <a14:useLocalDpi xmlns:a14="http://schemas.microsoft.com/office/drawing/2010/main" val="0"/>
+                        </a:ext>
+                      </a:extLst>
+                    </a:blip>
+                    <a:srcRect/>
+                    <a:stretch>
+                      <a:fillRect/>
+                    </a:stretch>
+                  </pic:blipFill>
+                  <pic:spPr bwMode="auto">
+                    <a:xfrm>
+                      <a:off x="0" y="0"/>
+                      <a:ext cx="2306930" cy="4870689"/>
+                    </a:xfrm>
+                    <a:prstGeom prst="rect">
+                      <a:avLst/>
+                    </a:prstGeom>
+                    <a:noFill/>
+                    <a:ln>
+                      <a:noFill/>
+                    </a:ln>
+                  </pic:spPr>
+                </pic:pic>
+              </a:graphicData>
+            </a:graphic>
+          </wp:inline>
+        </w:drawing>
+      </w:r>
+    </w:p>
+    <w:p>
+      <w:pPr>
+        <w:pStyle w:val="Caption"/>
+        <w:jc w:val="center"/>
+      </w:pPr>
+      <w:r>
+        <w:t xml:space="preserve">Figure </w:t>
+      </w:r>
+      <w:r>
+        <w:fldChar w:fldCharType="begin"/>
+      </w:r>
+      <w:r>
+        <w:instrText xml:space="preserve"> SEQ Figure \* ARABIC </w:instrText>
+      </w:r>
+      <w:r>
+        <w:fldChar w:fldCharType="separate"/>
+      </w:r>
+      <w:r>
+        <w:rPr>
+          <w:noProof/>
+        </w:rPr>
+        <w:t>34</w:t>
+      </w:r>
+      <w:r>
+        <w:fldChar w:fldCharType="end"/>
+      </w:r>
+      <w:r>
+        <w:t>: Application on Samsung Galaxy Note 10 Plus</w:t>
+      </w:r>
+    </w:p>
+    <w:p>
+      <w:r>
+        <w:t xml:space="preserve">The figure 34 shows how the application looks on Samsung Galaxy Note 10 Plus, which has the screen size of 6.80 inches, </w:t>
+      </w:r>
+      <w:r>
+        <w:t xml:space="preserve">and runs on SDK version 30. </w:t>
+      </w:r>
+    </w:p>
+    <w:p>
+      <w:pPr>
+        <w:keepNext/>
+        <w:jc w:val="center"/>
+      </w:pPr>
+      <w:r>
+        <w:rPr>
+          <w:noProof/>
+        </w:rPr>
+        <w:lastRenderedPageBreak/>
+        <w:drawing>
+          <wp:inline distT="0" distB="0" distL="0" distR="0" wp14:anchorId="1446396C" wp14:editId="77E63FDC">
+            <wp:extent cx="2377440" cy="4628348"/>
+            <wp:effectExtent l="0" t="0" r="3810" b="1270"/>
+            <wp:docPr id="55" name="Picture 55"/>
+            <wp:cNvGraphicFramePr>
+              <a:graphicFrameLocks xmlns:a="http://schemas.openxmlformats.org/drawingml/2006/main" noChangeAspect="1"/>
+            </wp:cNvGraphicFramePr>
+            <a:graphic xmlns:a="http://schemas.openxmlformats.org/drawingml/2006/main">
+              <a:graphicData uri="http://schemas.openxmlformats.org/drawingml/2006/picture">
+                <pic:pic xmlns:pic="http://schemas.openxmlformats.org/drawingml/2006/picture">
+                  <pic:nvPicPr>
+                    <pic:cNvPr id="1" name=""/>
+                    <pic:cNvPicPr/>
+                  </pic:nvPicPr>
+                  <pic:blipFill>
+                    <a:blip r:embed="rId60"/>
+                    <a:stretch>
+                      <a:fillRect/>
+                    </a:stretch>
+                  </pic:blipFill>
+                  <pic:spPr>
+                    <a:xfrm>
+                      <a:off x="0" y="0"/>
+                      <a:ext cx="2396548" cy="4665547"/>
+                    </a:xfrm>
+                    <a:prstGeom prst="rect">
+                      <a:avLst/>
+                    </a:prstGeom>
+                  </pic:spPr>
+                </pic:pic>
+              </a:graphicData>
+            </a:graphic>
+          </wp:inline>
+        </w:drawing>
+      </w:r>
+    </w:p>
+    <w:p>
+      <w:pPr>
+        <w:pStyle w:val="Caption"/>
+        <w:jc w:val="center"/>
+      </w:pPr>
+      <w:r>
+        <w:t xml:space="preserve">Figure </w:t>
+      </w:r>
+      <w:r>
+        <w:fldChar w:fldCharType="begin"/>
+      </w:r>
+      <w:r>
+        <w:instrText xml:space="preserve"> SEQ Figure \* ARABIC </w:instrText>
+      </w:r>
+      <w:r>
+        <w:fldChar w:fldCharType="separate"/>
+      </w:r>
+      <w:r>
+        <w:rPr>
+          <w:noProof/>
+        </w:rPr>
+        <w:t>35</w:t>
+      </w:r>
+      <w:r>
+        <w:fldChar w:fldCharType="end"/>
+      </w:r>
+      <w:r>
+        <w:t xml:space="preserve">: </w:t>
+      </w:r>
+      <w:r>
+        <w:t xml:space="preserve">Application on </w:t>
+      </w:r>
+      <w:r>
+        <w:t>Google Pixel</w:t>
+      </w:r>
+    </w:p>
+    <w:p>
+      <w:r>
+        <w:t xml:space="preserve">The above figure shows the application being ran on a Google Pixel device, which has the screen size of 5 inches and </w:t>
+      </w:r>
+      <w:r>
+        <w:t xml:space="preserve">runs on SDK version 21. </w:t>
+      </w:r>
+    </w:p>
+    <w:p>
+      <w:pPr>
+        <w:keepNext/>
+        <w:jc w:val="center"/>
+      </w:pPr>
+      <w:r>
+        <w:rPr>
+          <w:noProof/>
+        </w:rPr>
+        <w:lastRenderedPageBreak/>
+        <w:drawing>
+          <wp:inline distT="0" distB="0" distL="0" distR="0" wp14:anchorId="61D11830" wp14:editId="3AC4B683">
+            <wp:extent cx="2355657" cy="4611779"/>
+            <wp:effectExtent l="0" t="0" r="6985" b="0"/>
+            <wp:docPr id="56" name="Picture 56"/>
+            <wp:cNvGraphicFramePr>
+              <a:graphicFrameLocks xmlns:a="http://schemas.openxmlformats.org/drawingml/2006/main" noChangeAspect="1"/>
+            </wp:cNvGraphicFramePr>
+            <a:graphic xmlns:a="http://schemas.openxmlformats.org/drawingml/2006/main">
+              <a:graphicData uri="http://schemas.openxmlformats.org/drawingml/2006/picture">
+                <pic:pic xmlns:pic="http://schemas.openxmlformats.org/drawingml/2006/picture">
+                  <pic:nvPicPr>
+                    <pic:cNvPr id="1" name=""/>
+                    <pic:cNvPicPr/>
+                  </pic:nvPicPr>
+                  <pic:blipFill>
+                    <a:blip r:embed="rId61"/>
+                    <a:stretch>
+                      <a:fillRect/>
+                    </a:stretch>
+                  </pic:blipFill>
+                  <pic:spPr>
+                    <a:xfrm>
+                      <a:off x="0" y="0"/>
+                      <a:ext cx="2361069" cy="4622374"/>
+                    </a:xfrm>
+                    <a:prstGeom prst="rect">
+                      <a:avLst/>
+                    </a:prstGeom>
+                  </pic:spPr>
+                </pic:pic>
+              </a:graphicData>
+            </a:graphic>
+          </wp:inline>
+        </w:drawing>
+      </w:r>
+    </w:p>
+    <w:p>
+      <w:pPr>
+        <w:pStyle w:val="Caption"/>
+        <w:jc w:val="center"/>
+      </w:pPr>
+      <w:r>
+        <w:t xml:space="preserve">Figure </w:t>
+      </w:r>
+      <w:r>
+        <w:fldChar w:fldCharType="begin"/>
+      </w:r>
+      <w:r>
+        <w:instrText xml:space="preserve"> SEQ Figure \* ARABIC </w:instrText>
+      </w:r>
+      <w:r>
+        <w:fldChar w:fldCharType="separate"/>
+      </w:r>
+      <w:r>
+        <w:rPr>
+          <w:noProof/>
+        </w:rPr>
+        <w:t>36</w:t>
+      </w:r>
+      <w:r>
+        <w:fldChar w:fldCharType="end"/>
+      </w:r>
+      <w:r>
+        <w:t>: Application on Google Nexus 5x</w:t>
+      </w:r>
+    </w:p>
+    <w:p>
+      <w:r>
+        <w:t xml:space="preserve">Figure 36 shows how the application would look if it was run on a Google Nexus 5x, which has the screen size of 5.2 inches and runs on SDK version 23. </w:t>
+      </w:r>
+    </w:p>
+    <w:p>
+      <w:pPr>
         <w:pStyle w:val="ListParagraph"/>
         <w:numPr>
           <w:ilvl w:val="0"/>
@@ -19320,7 +19927,7 @@
         </w:numPr>
       </w:pPr>
       <w:r>
-        <w:t>Compatibility Testing</w:t>
+        <w:t>User Testing</w:t>
       </w:r>
     </w:p>
     <w:p>
@@ -19332,18 +19939,6 @@
         </w:numPr>
       </w:pPr>
       <w:r>
-        <w:t>User Testing</w:t>
-      </w:r>
-    </w:p>
-    <w:p>
-      <w:pPr>
-        <w:pStyle w:val="ListParagraph"/>
-        <w:numPr>
-          <w:ilvl w:val="0"/>
-          <w:numId w:val="47"/>
-        </w:numPr>
-      </w:pPr>
-      <w:r>
         <w:t xml:space="preserve">Limitation of the Solution </w:t>
       </w:r>
     </w:p>
@@ -19458,7 +20053,15 @@
     </w:p>
     <w:p>
       <w:r>
-        <w:t>Schwaber &amp; sutherland. 2017. WHAT IS SCRUM?. [Online]. [24 May 2021]. Available from: https://www.scrum.org/resources/what-is-scrum</w:t>
+        <w:t xml:space="preserve">Schwaber &amp; </w:t>
+      </w:r>
+      <w:proofErr w:type="spellStart"/>
+      <w:r>
+        <w:t>sutherland</w:t>
+      </w:r>
+      <w:proofErr w:type="spellEnd"/>
+      <w:r>
+        <w:t>. 2017. WHAT IS SCRUM?. [Online]. [24 May 2021]. Available from: https://www.scrum.org/resources/what-is-scrum</w:t>
       </w:r>
     </w:p>
     <w:p>
@@ -19469,13 +20072,23 @@
           <w:shd w:val="clear" w:color="auto" w:fill="FFFFFF"/>
         </w:rPr>
       </w:pPr>
+      <w:proofErr w:type="spellStart"/>
       <w:r>
         <w:rPr>
           <w:rFonts w:cs="Segoe UI"/>
           <w:color w:val="212529"/>
           <w:shd w:val="clear" w:color="auto" w:fill="FFFFFF"/>
         </w:rPr>
-        <w:t>Ibm cloud education. 2020. Three-Tier Architecture. [Online]. [25 May 2021]. Available from: https://www.ibm.com/uk-en/cloud/learn/three-tier-architecture#:~:text=Three%2Dtier%20architecture%20is%20a,associated%20with%20the%20application%20is</w:t>
+        <w:t>Ibm</w:t>
+      </w:r>
+      <w:proofErr w:type="spellEnd"/>
+      <w:r>
+        <w:rPr>
+          <w:rFonts w:cs="Segoe UI"/>
+          <w:color w:val="212529"/>
+          <w:shd w:val="clear" w:color="auto" w:fill="FFFFFF"/>
+        </w:rPr>
+        <w:t xml:space="preserve"> cloud education. 2020. Three-Tier Architecture. [Online]. [25 May 2021]. Available from: https://www.ibm.com/uk-en/cloud/learn/three-tier-architecture#:~:text=Three%2Dtier%20architecture%20is%20a,associated%20with%20the%20application%20is</w:t>
       </w:r>
     </w:p>
     <w:p/>
@@ -19872,7 +20485,15 @@
     </w:p>
     <w:p>
       <w:r>
-        <w:t>Jakob nielsen. 1994. 10 Usability Heuristics for User Interface Design. [Online]. [25 May 2021]. Available from: https://www.nngroup.com/articles/ten-usability-heuristics/</w:t>
+        <w:t xml:space="preserve">Jakob </w:t>
+      </w:r>
+      <w:proofErr w:type="spellStart"/>
+      <w:r>
+        <w:t>nielsen</w:t>
+      </w:r>
+      <w:proofErr w:type="spellEnd"/>
+      <w:r>
+        <w:t>. 1994. 10 Usability Heuristics for User Interface Design. [Online]. [25 May 2021]. Available from: https://www.nngroup.com/articles/ten-usability-heuristics/</w:t>
       </w:r>
     </w:p>
     <w:p/>
@@ -20441,7 +21062,7 @@
     </w:p>
     <w:p/>
     <w:sectPr>
-      <w:headerReference w:type="even" r:id="rId59"/>
+      <w:headerReference w:type="even" r:id="rId62"/>
       <w:pgSz w:w="11906" w:h="16838"/>
       <w:pgMar w:top="1440" w:right="1440" w:bottom="1440" w:left="2268" w:header="709" w:footer="709" w:gutter="0"/>
       <w:pgNumType w:start="1"/>

</xml_diff>

<commit_message>
FYP REPORT AND TDD REPORT
FYP:
- FYP report finished
- Need to add references and proof read
- Merge with Iv's version

SOFT ENG:
- TDD report
</commit_message>
<xml_diff>
--- a/Final Year Project/Report/Report Chapters/Final Year Project Report.2.docx
+++ b/Final Year Project/Report/Report Chapters/Final Year Project Report.2.docx
@@ -100,8 +100,13 @@
         <w:jc w:val="left"/>
       </w:pPr>
       <w:r>
-        <w:t xml:space="preserve">     Healthify</w:t>
-      </w:r>
+        <w:t xml:space="preserve">     </w:t>
+      </w:r>
+      <w:proofErr w:type="spellStart"/>
+      <w:r>
+        <w:t>Healthify</w:t>
+      </w:r>
+      <w:proofErr w:type="spellEnd"/>
     </w:p>
     <w:p/>
     <w:p>
@@ -9481,7 +9486,23 @@
           <w:color w:val="000000" w:themeColor="text1"/>
           <w:szCs w:val="18"/>
         </w:rPr>
-        <w:t xml:space="preserve">The project will tackle physical health issues in the UK due to lack of exercise. According to the research done by NHS (July 2012), a lot of health issues in the UK are due to the lack of exercise which is “as deadly as smoking”. It has been estimated that “one in 10 cases of heart disease (10.5%) and just under one in five cases (18.7%) of colon cancer in the UK” often can be due to lack of exercise. In 2008, inactivity caused more than 5.3 million of the 57 million deaths estimated worldwide (NHS 2012). Lack of exercise can also cause the bones to become weak, risk of diabetes or hypertension (Kristin Davis, n.d). However, over the years, health issues relating to lack of exercise didn’t decrease; obesity being one of the main concerns. Obesity is a medical condition where a person is overweight and carries unhealthy amount of body fat which influences their health. In a very recent article by NHS (May 2019), during 2017/18, there were 10,660 patient admissions who had illnesses directly relating to obesity and 711,000 where obesity was “primary or a secondary diagnosis”; which is very similar to the statistic recorded in 2016/17 (10,705). Obesity was more common in female adults than it was in male adults. For every 4 patients, 3 were female (74%) for illnesses directly relating to obesity, and </w:t>
+        <w:t xml:space="preserve">The project will tackle physical health issues in the UK due to lack of exercise. According to the research done by NHS (July 2012), a lot of health issues in the UK are due to the lack of exercise which is “as deadly as smoking”. It has been estimated that “one in 10 cases of heart disease (10.5%) and just under one in five cases (18.7%) of colon cancer in the UK” often can be due to lack of exercise. In 2008, inactivity caused more than 5.3 million of the 57 million deaths estimated worldwide (NHS 2012). Lack of exercise can also cause the bones to become weak, risk of diabetes or hypertension (Kristin Davis, </w:t>
+      </w:r>
+      <w:proofErr w:type="spellStart"/>
+      <w:r>
+        <w:rPr>
+          <w:color w:val="000000" w:themeColor="text1"/>
+          <w:szCs w:val="18"/>
+        </w:rPr>
+        <w:t>n.d</w:t>
+      </w:r>
+      <w:proofErr w:type="spellEnd"/>
+      <w:r>
+        <w:rPr>
+          <w:color w:val="000000" w:themeColor="text1"/>
+          <w:szCs w:val="18"/>
+        </w:rPr>
+        <w:t xml:space="preserve">). However, over the years, health issues relating to lack of exercise didn’t decrease; obesity being one of the main concerns. Obesity is a medical condition where a person is overweight and carries unhealthy amount of body fat which influences their health. In a very recent article by NHS (May 2019), during 2017/18, there were 10,660 patient admissions who had illnesses directly relating to obesity and 711,000 where obesity was “primary or a secondary diagnosis”; which is very similar to the statistic recorded in 2016/17 (10,705). Obesity was more common in female adults than it was in male adults. For every 4 patients, 3 were female (74%) for illnesses directly relating to obesity, and </w:t>
       </w:r>
       <w:r>
         <w:rPr>
@@ -9610,14 +9631,27 @@
                             <w:r>
                               <w:t xml:space="preserve">Figure </w:t>
                             </w:r>
-                            <w:fldSimple w:instr=" SEQ Figure \* ARABIC ">
-                              <w:r>
-                                <w:rPr>
-                                  <w:noProof/>
-                                </w:rPr>
-                                <w:t>1</w:t>
-                              </w:r>
-                            </w:fldSimple>
+                            <w:r>
+                              <w:fldChar w:fldCharType="begin"/>
+                            </w:r>
+                            <w:r>
+                              <w:instrText xml:space="preserve"> SEQ Figure \* ARABIC </w:instrText>
+                            </w:r>
+                            <w:r>
+                              <w:fldChar w:fldCharType="separate"/>
+                            </w:r>
+                            <w:r>
+                              <w:rPr>
+                                <w:noProof/>
+                              </w:rPr>
+                              <w:t>1</w:t>
+                            </w:r>
+                            <w:r>
+                              <w:rPr>
+                                <w:noProof/>
+                              </w:rPr>
+                              <w:fldChar w:fldCharType="end"/>
+                            </w:r>
                             <w:r>
                               <w:t>: Adults Effected by Obesity</w:t>
                             </w:r>
@@ -9667,14 +9701,27 @@
                       <w:r>
                         <w:t xml:space="preserve">Figure </w:t>
                       </w:r>
-                      <w:fldSimple w:instr=" SEQ Figure \* ARABIC ">
-                        <w:r>
-                          <w:rPr>
-                            <w:noProof/>
-                          </w:rPr>
-                          <w:t>1</w:t>
-                        </w:r>
-                      </w:fldSimple>
+                      <w:r>
+                        <w:fldChar w:fldCharType="begin"/>
+                      </w:r>
+                      <w:r>
+                        <w:instrText xml:space="preserve"> SEQ Figure \* ARABIC </w:instrText>
+                      </w:r>
+                      <w:r>
+                        <w:fldChar w:fldCharType="separate"/>
+                      </w:r>
+                      <w:r>
+                        <w:rPr>
+                          <w:noProof/>
+                        </w:rPr>
+                        <w:t>1</w:t>
+                      </w:r>
+                      <w:r>
+                        <w:rPr>
+                          <w:noProof/>
+                        </w:rPr>
+                        <w:fldChar w:fldCharType="end"/>
+                      </w:r>
                       <w:r>
                         <w:t>: Adults Effected by Obesity</w:t>
                       </w:r>
@@ -9814,14 +9861,27 @@
                             <w:r>
                               <w:t xml:space="preserve">Figure </w:t>
                             </w:r>
-                            <w:fldSimple w:instr=" SEQ Figure \* ARABIC ">
-                              <w:r>
-                                <w:rPr>
-                                  <w:noProof/>
-                                </w:rPr>
-                                <w:t>2</w:t>
-                              </w:r>
-                            </w:fldSimple>
+                            <w:r>
+                              <w:fldChar w:fldCharType="begin"/>
+                            </w:r>
+                            <w:r>
+                              <w:instrText xml:space="preserve"> SEQ Figure \* ARABIC </w:instrText>
+                            </w:r>
+                            <w:r>
+                              <w:fldChar w:fldCharType="separate"/>
+                            </w:r>
+                            <w:r>
+                              <w:rPr>
+                                <w:noProof/>
+                              </w:rPr>
+                              <w:t>2</w:t>
+                            </w:r>
+                            <w:r>
+                              <w:rPr>
+                                <w:noProof/>
+                              </w:rPr>
+                              <w:fldChar w:fldCharType="end"/>
+                            </w:r>
                             <w:r>
                               <w:t>: Rate of Obesity Over the Years</w:t>
                             </w:r>
@@ -9863,14 +9923,27 @@
                       <w:r>
                         <w:t xml:space="preserve">Figure </w:t>
                       </w:r>
-                      <w:fldSimple w:instr=" SEQ Figure \* ARABIC ">
-                        <w:r>
-                          <w:rPr>
-                            <w:noProof/>
-                          </w:rPr>
-                          <w:t>2</w:t>
-                        </w:r>
-                      </w:fldSimple>
+                      <w:r>
+                        <w:fldChar w:fldCharType="begin"/>
+                      </w:r>
+                      <w:r>
+                        <w:instrText xml:space="preserve"> SEQ Figure \* ARABIC </w:instrText>
+                      </w:r>
+                      <w:r>
+                        <w:fldChar w:fldCharType="separate"/>
+                      </w:r>
+                      <w:r>
+                        <w:rPr>
+                          <w:noProof/>
+                        </w:rPr>
+                        <w:t>2</w:t>
+                      </w:r>
+                      <w:r>
+                        <w:rPr>
+                          <w:noProof/>
+                        </w:rPr>
+                        <w:fldChar w:fldCharType="end"/>
+                      </w:r>
                       <w:r>
                         <w:t>: Rate of Obesity Over the Years</w:t>
                       </w:r>
@@ -10020,14 +10093,27 @@
                             <w:r>
                               <w:t xml:space="preserve">Figure </w:t>
                             </w:r>
-                            <w:fldSimple w:instr=" SEQ Figure \* ARABIC ">
-                              <w:r>
-                                <w:rPr>
-                                  <w:noProof/>
-                                </w:rPr>
-                                <w:t>3</w:t>
-                              </w:r>
-                            </w:fldSimple>
+                            <w:r>
+                              <w:fldChar w:fldCharType="begin"/>
+                            </w:r>
+                            <w:r>
+                              <w:instrText xml:space="preserve"> SEQ Figure \* ARABIC </w:instrText>
+                            </w:r>
+                            <w:r>
+                              <w:fldChar w:fldCharType="separate"/>
+                            </w:r>
+                            <w:r>
+                              <w:rPr>
+                                <w:noProof/>
+                              </w:rPr>
+                              <w:t>3</w:t>
+                            </w:r>
+                            <w:r>
+                              <w:rPr>
+                                <w:noProof/>
+                              </w:rPr>
+                              <w:fldChar w:fldCharType="end"/>
+                            </w:r>
                             <w:r>
                               <w:t>: Kids in Reception Effected by Obesity</w:t>
                             </w:r>
@@ -10073,14 +10159,27 @@
                       <w:r>
                         <w:t xml:space="preserve">Figure </w:t>
                       </w:r>
-                      <w:fldSimple w:instr=" SEQ Figure \* ARABIC ">
-                        <w:r>
-                          <w:rPr>
-                            <w:noProof/>
-                          </w:rPr>
-                          <w:t>3</w:t>
-                        </w:r>
-                      </w:fldSimple>
+                      <w:r>
+                        <w:fldChar w:fldCharType="begin"/>
+                      </w:r>
+                      <w:r>
+                        <w:instrText xml:space="preserve"> SEQ Figure \* ARABIC </w:instrText>
+                      </w:r>
+                      <w:r>
+                        <w:fldChar w:fldCharType="separate"/>
+                      </w:r>
+                      <w:r>
+                        <w:rPr>
+                          <w:noProof/>
+                        </w:rPr>
+                        <w:t>3</w:t>
+                      </w:r>
+                      <w:r>
+                        <w:rPr>
+                          <w:noProof/>
+                        </w:rPr>
+                        <w:fldChar w:fldCharType="end"/>
+                      </w:r>
                       <w:r>
                         <w:t>: Kids in Reception Effected by Obesity</w:t>
                       </w:r>
@@ -10269,14 +10368,27 @@
                             <w:r>
                               <w:t xml:space="preserve">Figure </w:t>
                             </w:r>
-                            <w:fldSimple w:instr=" SEQ Figure \* ARABIC ">
-                              <w:r>
-                                <w:rPr>
-                                  <w:noProof/>
-                                </w:rPr>
-                                <w:t>4</w:t>
-                              </w:r>
-                            </w:fldSimple>
+                            <w:r>
+                              <w:fldChar w:fldCharType="begin"/>
+                            </w:r>
+                            <w:r>
+                              <w:instrText xml:space="preserve"> SEQ Figure \* ARABIC </w:instrText>
+                            </w:r>
+                            <w:r>
+                              <w:fldChar w:fldCharType="separate"/>
+                            </w:r>
+                            <w:r>
+                              <w:rPr>
+                                <w:noProof/>
+                              </w:rPr>
+                              <w:t>4</w:t>
+                            </w:r>
+                            <w:r>
+                              <w:rPr>
+                                <w:noProof/>
+                              </w:rPr>
+                              <w:fldChar w:fldCharType="end"/>
+                            </w:r>
                             <w:r>
                               <w:t>: Kids in Year 6 Effected by Obesity</w:t>
                             </w:r>
@@ -10321,14 +10433,27 @@
                       <w:r>
                         <w:t xml:space="preserve">Figure </w:t>
                       </w:r>
-                      <w:fldSimple w:instr=" SEQ Figure \* ARABIC ">
-                        <w:r>
-                          <w:rPr>
-                            <w:noProof/>
-                          </w:rPr>
-                          <w:t>4</w:t>
-                        </w:r>
-                      </w:fldSimple>
+                      <w:r>
+                        <w:fldChar w:fldCharType="begin"/>
+                      </w:r>
+                      <w:r>
+                        <w:instrText xml:space="preserve"> SEQ Figure \* ARABIC </w:instrText>
+                      </w:r>
+                      <w:r>
+                        <w:fldChar w:fldCharType="separate"/>
+                      </w:r>
+                      <w:r>
+                        <w:rPr>
+                          <w:noProof/>
+                        </w:rPr>
+                        <w:t>4</w:t>
+                      </w:r>
+                      <w:r>
+                        <w:rPr>
+                          <w:noProof/>
+                        </w:rPr>
+                        <w:fldChar w:fldCharType="end"/>
+                      </w:r>
                       <w:r>
                         <w:t>: Kids in Year 6 Effected by Obesity</w:t>
                       </w:r>
@@ -10410,8 +10535,9 @@
           <w:sz w:val="20"/>
           <w:szCs w:val="18"/>
         </w:rPr>
-        <w:t xml:space="preserve">There is no simple solution or strategies to prevent diseases such as obesity. It’s a very complicated problem therefore a multifaceted approached must be taken. Contrary to what some people think, key to “maintaining a healthy weight isn’t short-term dietary chances changes; its about a lifestyle that includes healthy eating and regular physical activity” (Centers for Disease Control &amp; Prevention, 2019). Patients of such diseases are also advised to lose “weight safely by eating a healthy, balanced diet and regular physical activity” by their GPs (NHS, 2019). To lose weight at a safe and healthy rate, people are advised to reduce their calories intake by 600 per day. The exact amount will vary between men and women. For men, they are recommended to consume 1,900 calories maximum a day, and 1,400 calories (a day) for women. A healthy diet should include lots of fruit and vegetables, plenty of starchy foods (such as bread, rice, pasta etc), milk/dairy foods, non-dairy sources of protein (such as fish, meat, eggs etc), and small amounts of food/drinks which contain high fat and sugar. It is </w:t>
-      </w:r>
+        <w:t xml:space="preserve">There is no simple solution or strategies to prevent diseases such as obesity. It’s a very complicated problem therefore a multifaceted approached must be taken. Contrary to what some people think, key to “maintaining a healthy weight isn’t short-term dietary chances changes; </w:t>
+      </w:r>
+      <w:proofErr w:type="spellStart"/>
       <w:r>
         <w:rPr>
           <w:rFonts w:ascii="Verdana" w:hAnsi="Verdana"/>
@@ -10419,6 +10545,45 @@
           <w:sz w:val="20"/>
           <w:szCs w:val="18"/>
         </w:rPr>
+        <w:t>its</w:t>
+      </w:r>
+      <w:proofErr w:type="spellEnd"/>
+      <w:r>
+        <w:rPr>
+          <w:rFonts w:ascii="Verdana" w:hAnsi="Verdana"/>
+          <w:color w:val="000000" w:themeColor="text1"/>
+          <w:sz w:val="20"/>
+          <w:szCs w:val="18"/>
+        </w:rPr>
+        <w:t xml:space="preserve"> about a lifestyle that includes healthy eating and regular physical activity” (</w:t>
+      </w:r>
+      <w:proofErr w:type="spellStart"/>
+      <w:r>
+        <w:rPr>
+          <w:rFonts w:ascii="Verdana" w:hAnsi="Verdana"/>
+          <w:color w:val="000000" w:themeColor="text1"/>
+          <w:sz w:val="20"/>
+          <w:szCs w:val="18"/>
+        </w:rPr>
+        <w:t>Centers</w:t>
+      </w:r>
+      <w:proofErr w:type="spellEnd"/>
+      <w:r>
+        <w:rPr>
+          <w:rFonts w:ascii="Verdana" w:hAnsi="Verdana"/>
+          <w:color w:val="000000" w:themeColor="text1"/>
+          <w:sz w:val="20"/>
+          <w:szCs w:val="18"/>
+        </w:rPr>
+        <w:t xml:space="preserve"> for Disease Control &amp; Prevention, 2019). Patients of such diseases are also advised to lose “weight safely by eating a healthy, balanced diet and regular physical activity” by their GPs (NHS, 2019). To lose weight at a safe and healthy rate, people are advised to reduce their calories intake by 600 per day. The exact amount will vary between men and women. For men, they are recommended to consume 1,900 calories maximum a day, and 1,400 calories (a day) for women. A healthy diet should include lots of fruit and vegetables, plenty of starchy foods (such as bread, rice, pasta etc), milk/dairy foods, non-dairy sources of protein (such as fish, meat, eggs etc), and small amounts of food/drinks which contain high fat and sugar. It is </w:t>
+      </w:r>
+      <w:r>
+        <w:rPr>
+          <w:rFonts w:ascii="Verdana" w:hAnsi="Verdana"/>
+          <w:color w:val="000000" w:themeColor="text1"/>
+          <w:sz w:val="20"/>
+          <w:szCs w:val="18"/>
+        </w:rPr>
         <w:lastRenderedPageBreak/>
         <w:t xml:space="preserve">important not to consume foods which contain high levels of salt as they can raise blood pressure, which can be dangerous if you are already obese. However, it is advised to avoid fad diets as they are unsafe and could make you ill. Managing your calories intake will help you lose weight, however maintaining that healthy weight will require you to do some physical activity to burn energy. According to NHS (June 2018), exercise “can reduce your risk of major illnesses, such as heart disease, stroke, type 2 diabetes and cancer by up to 50% and lower your risk of early death by up to 30%”. Physical activity isn’t only beneficial for those who wish to maintain healthy weight, but “it can help prevent and manage more than 20 conditions, such as reducing the risk of type 2 diabetes by 40%” (NHS, 2019). It is recommended by the Chief Medical Officers for an adult to do minimum of 150 minutes of activity a week (moderate intensity). Brisk walking, cycling, and dancing are all examples of moderate-intensity activity, where the activity increases your heart rate. Alternatively, to push yourself further, you could do 75 minutes of vigorous-intensity activity every week, where your heart beats very fast and breathing gets hard. Examples of vigorous activity include, running, jumping rope, most competitive sports or hiking uphill etc. To prevent obesity, it is recommended to exercise longer each day or regaining weight. 45-60 minutes of moderate-intensity activity a day is recommended to prevent obesity, and 60-90 minutes of activity each day to avoid regaining weight. Parents are advised by GPS that “children over the age of 5 should ideally get at least 60 minutes of vigorous-intensity exercise a day” and idle activities such as playing games or watching TV should be restricted (NHS, 2019). According to research, it is medically proven that people who do regular exercise have up to a 35% lower risk of coronary heart disease and stroke, 50% lower risk of type 2 diabetes, 50% lower risk of colon cancer, 20% lower risk of breast cancer, 30% lower risk of early death, 83% lower risk of osteoarthritis, 68% lower risk of hip fracture, 30% lower risk of </w:t>
       </w:r>
@@ -10455,7 +10620,23 @@
           <w:color w:val="000000" w:themeColor="text1"/>
           <w:szCs w:val="18"/>
         </w:rPr>
-        <w:t>People have become less active in the modern age, partly due to technology as it has made our lives easier. On the other hand, technology has also been benefiting us as it has played a big part in improving healthcare and revolutionised the way we exercise. Some of the benefits technology has brought to healthcare include better treatments and equipment which enabled doctors to provide better care and help treat long-term illnesses, improving the quality of life of many people. Better equipment has also allowed doctors to research medicine more efficiently which has helped find treatments for some life-threating illnesses. It has made it easier for physicians around to world to share their finding and information of their research; patient records are stored into cloud database which the doctors can access any time to view in-depth medical information of the patient. Technology has made it a lot easier to identify diseases and help with disease control with the use of new, advanced software. This has allowed “World Health Organization [WHO] to classify some illnesses, their causes, and symptoms into a massive database that has more than 14,000 individual codes” (Awais dar, 2018). This data can then be accessed by medical professionals and researchers which allows them to control disease and improve healthcare.</w:t>
+        <w:t xml:space="preserve">People have become less active in the modern age, partly due to technology as it has made our lives easier. On the other hand, technology has also been benefiting us as it has played a big part in improving healthcare and revolutionised the way we exercise. Some of the benefits technology has brought to healthcare include better treatments and equipment which enabled doctors to provide better care and help treat long-term illnesses, improving the quality of life of many people. Better equipment has also allowed doctors to research medicine more efficiently which has helped find treatments for some life-threating illnesses. It has made it easier for physicians around to world to share their finding and information of their research; patient records are stored into cloud database which the doctors can access any time to view in-depth medical information of the patient. Technology has made it a lot easier to identify diseases and help with disease control with the use of new, advanced software. This has allowed “World Health Organization [WHO] to classify some illnesses, their causes, and symptoms into a massive database that has more than 14,000 individual codes” (Awais </w:t>
+      </w:r>
+      <w:proofErr w:type="spellStart"/>
+      <w:r>
+        <w:rPr>
+          <w:color w:val="000000" w:themeColor="text1"/>
+          <w:szCs w:val="18"/>
+        </w:rPr>
+        <w:t>dar</w:t>
+      </w:r>
+      <w:proofErr w:type="spellEnd"/>
+      <w:r>
+        <w:rPr>
+          <w:color w:val="000000" w:themeColor="text1"/>
+          <w:szCs w:val="18"/>
+        </w:rPr>
+        <w:t>, 2018). This data can then be accessed by medical professionals and researchers which allows them to control disease and improve healthcare.</w:t>
       </w:r>
     </w:p>
     <w:p>
@@ -10521,7 +10702,23 @@
           <w:color w:val="000000" w:themeColor="text1"/>
           <w:szCs w:val="18"/>
         </w:rPr>
-        <w:t xml:space="preserve">Dance Dance Revolution (DDR) is a very popular and one of the best examples of exergames. It is a perfect alternative to outdoor physical activities such as running, cycling, and swimming. DDR is available on the console and can be played using a dance pad/mat. It also has a workout mode where the user can choose from workout time or calorie burn mode. Workout time allows you to have a session which can last up to two and a half hours. There are different difficulty modes the user can choose from, beginner mode, intermediate, and advanced. The calorie burn mode allows the user to pick the number of calories they would like to burn during that session. It’s recommended to select somewhere in between 300-750 calories. During each stage in the game, it will display how many calories the user has burned (or the session time remaining) and will also display the equivalent of how much you have run. Wii Sports in another great example of exergame which was produced by Nintendo for their console, Nintendo Wii. It included five different games, tennis, golf, bowling, boxing, and baseball, which can be played using a wireless, handheld controller which detects the players movement and mimics them. For example, for the </w:t>
+        <w:t xml:space="preserve">Dance </w:t>
+      </w:r>
+      <w:proofErr w:type="spellStart"/>
+      <w:r>
+        <w:rPr>
+          <w:color w:val="000000" w:themeColor="text1"/>
+          <w:szCs w:val="18"/>
+        </w:rPr>
+        <w:t>Dance</w:t>
+      </w:r>
+      <w:proofErr w:type="spellEnd"/>
+      <w:r>
+        <w:rPr>
+          <w:color w:val="000000" w:themeColor="text1"/>
+          <w:szCs w:val="18"/>
+        </w:rPr>
+        <w:t xml:space="preserve"> Revolution (DDR) is a very popular and one of the best examples of exergames. It is a perfect alternative to outdoor physical activities such as running, cycling, and swimming. DDR is available on the console and can be played using a dance pad/mat. It also has a workout mode where the user can choose from workout time or calorie burn mode. Workout time allows you to have a session which can last up to two and a half hours. There are different difficulty modes the user can choose from, beginner mode, intermediate, and advanced. The calorie burn mode allows the user to pick the number of calories they would like to burn during that session. It’s recommended to select somewhere in between 300-750 calories. During each stage in the game, it will display how many calories the user has burned (or the session time remaining) and will also display the equivalent of how much you have run. Wii Sports in another great example of exergame which was produced by Nintendo for their console, Nintendo Wii. It included five different games, tennis, golf, bowling, boxing, and baseball, which can be played using a wireless, handheld controller which detects the players movement and mimics them. For example, for the </w:t>
       </w:r>
       <w:r>
         <w:rPr>
@@ -10554,7 +10751,55 @@
           <w:color w:val="000000" w:themeColor="text1"/>
           <w:szCs w:val="18"/>
         </w:rPr>
-        <w:t xml:space="preserve">Wearable technology has also started to become a trend which helps promote exercise, i.e. smart watches. It has many features such as pedometers, which counts and monitors the number of steps you have taken throughout the day during activities such as walking or running etc; accelerometers, which records the body’s acceleration per minute and provide a detailed report on the frequency; heart rate monitors which are used to monitor the exercise intensity which can be very useful for people in cardiac rehabilitation programs or athletes. Wearable technology such as smart watches provide different features depending on their manufacturer. Examples of smart watches which promote exercise include Honor Band 4, Xiaomi Mi Band 3, Germin Viviosmart 4, Fitbit Charged 3 and Polar Vantage M and Polar Vantage V. Honor Band 4 and Xiaomi Mi Band 3 both provide basic fitness features such as monitoring your step count, distance travelled, floor climbed and calories. Some versions of the watches also include built in heart rate monitors which help monitor whether you’re within fat burning zone or not. They also have built-in GPS, or like most watches, have the ability to get GPS data from the phone. Motivational reminders where it will vibrate to remind you to start moving, also has the features to set up goals (e.g. step count). For people who have unhealthy sleeping habits, there is a sleep tracker which will help you monitor whether you are getting enough sleep. Vantage M and Polar Vantage V are more advanced therefore include extra features compared to other smart watches. These watches include a barometer and recovery measurements to ensure you are not overtraining (or if the training isn’t intense enough) by monitoring the intensity, </w:t>
+        <w:t xml:space="preserve">Wearable technology has also started to become a trend which helps promote exercise, i.e. smart watches. It has many features such as pedometers, which counts and monitors the number of steps you have taken throughout the day during activities such as walking or running etc; accelerometers, which records the body’s acceleration per minute and provide a detailed report on the frequency; heart rate monitors which are used to monitor the exercise intensity which can be very useful for people in cardiac rehabilitation programs or athletes. Wearable technology such as smart watches provide different features depending on their manufacturer. Examples of smart watches which promote exercise include </w:t>
+      </w:r>
+      <w:proofErr w:type="spellStart"/>
+      <w:r>
+        <w:rPr>
+          <w:color w:val="000000" w:themeColor="text1"/>
+          <w:szCs w:val="18"/>
+        </w:rPr>
+        <w:t>Honor</w:t>
+      </w:r>
+      <w:proofErr w:type="spellEnd"/>
+      <w:r>
+        <w:rPr>
+          <w:color w:val="000000" w:themeColor="text1"/>
+          <w:szCs w:val="18"/>
+        </w:rPr>
+        <w:t xml:space="preserve"> Band 4, Xiaomi Mi Band 3, Germin </w:t>
+      </w:r>
+      <w:proofErr w:type="spellStart"/>
+      <w:r>
+        <w:rPr>
+          <w:color w:val="000000" w:themeColor="text1"/>
+          <w:szCs w:val="18"/>
+        </w:rPr>
+        <w:t>Viviosmart</w:t>
+      </w:r>
+      <w:proofErr w:type="spellEnd"/>
+      <w:r>
+        <w:rPr>
+          <w:color w:val="000000" w:themeColor="text1"/>
+          <w:szCs w:val="18"/>
+        </w:rPr>
+        <w:t xml:space="preserve"> 4, Fitbit Charged 3 and Polar Vantage M and Polar Vantage V. </w:t>
+      </w:r>
+      <w:proofErr w:type="spellStart"/>
+      <w:r>
+        <w:rPr>
+          <w:color w:val="000000" w:themeColor="text1"/>
+          <w:szCs w:val="18"/>
+        </w:rPr>
+        <w:t>Honor</w:t>
+      </w:r>
+      <w:proofErr w:type="spellEnd"/>
+      <w:r>
+        <w:rPr>
+          <w:color w:val="000000" w:themeColor="text1"/>
+          <w:szCs w:val="18"/>
+        </w:rPr>
+        <w:t xml:space="preserve"> Band 4 and Xiaomi Mi Band 3 both provide basic fitness features such as monitoring your step count, distance travelled, floor climbed and calories. Some versions of the watches also include built in heart rate monitors which help monitor whether you’re within fat burning zone or not. They also have built-in GPS, or like most watches, have the ability to get GPS data from the phone. Motivational reminders where it will vibrate to remind you to start moving, also has the features to set up goals (e.g. step count). For people who have unhealthy sleeping habits, there is a sleep tracker which will help you monitor whether you are getting enough sleep. Vantage M and Polar Vantage V are more advanced therefore include extra features compared to other smart watches. These watches include a barometer and recovery measurements to ensure you are not overtraining (or if the training isn’t intense enough) by monitoring the intensity, </w:t>
       </w:r>
       <w:r>
         <w:rPr>
@@ -10593,8 +10838,9 @@
           <w:sz w:val="20"/>
           <w:szCs w:val="18"/>
         </w:rPr>
-        <w:t xml:space="preserve">There are a lot of solutions available online and on mobile which promote exercise and a healthier lifestyle. For example, ‘active notts’ is a website which contains information on every sport/physical activity to help people with their health issues. It allows the user to search for the sport by typing the name of the sport in the search bar, alternatively, they can search for sports which can help them with their certain health conditions. For example, they can type ‘Mental health’ in the search bar and the website will display every sport which can be useful for people with mental health. When the user clicks on the sport, the website displays an overview of the chosen sport which can be very useful for people who are not familiar with the sport. It also displays benefits of the chosen sport, costs which the user may need to take into consideration (e.g. equipment, kit etc), how to get involved/started, equipment the user will need and interesting facts about the sport. At the bottom of the page, users can search for opportunities available in their area (or within their chosen radius) where the website will display all the clubs/facilities available for the sport. The user can filter the search result by date, gender, skill level, age range, family friendly, disability etc. When the user clicks on the club/facility, the website will then display brief description of the club, contact details, and the location. The website doesn’t just contain information about all type of sports but physical activities as well. It displays a variety of activities from chair-based exercises, </w:t>
-      </w:r>
+        <w:t xml:space="preserve">There are a lot of solutions available online and on mobile which promote exercise and a healthier lifestyle. For example, ‘active </w:t>
+      </w:r>
+      <w:proofErr w:type="spellStart"/>
       <w:r>
         <w:rPr>
           <w:rFonts w:ascii="Verdana" w:hAnsi="Verdana"/>
@@ -10602,6 +10848,25 @@
           <w:sz w:val="20"/>
           <w:szCs w:val="18"/>
         </w:rPr>
+        <w:t>notts</w:t>
+      </w:r>
+      <w:proofErr w:type="spellEnd"/>
+      <w:r>
+        <w:rPr>
+          <w:rFonts w:ascii="Verdana" w:hAnsi="Verdana"/>
+          <w:color w:val="000000" w:themeColor="text1"/>
+          <w:sz w:val="20"/>
+          <w:szCs w:val="18"/>
+        </w:rPr>
+        <w:t xml:space="preserve">’ is a website which contains information on every sport/physical activity to help people with their health issues. It allows the user to search for the sport by typing the name of the sport in the search bar, alternatively, they can search for sports which can help them with their certain health conditions. For example, they can type ‘Mental health’ in the search bar and the website will display every sport which can be useful for people with mental health. When the user clicks on the sport, the website displays an overview of the chosen sport which can be very useful for people who are not familiar with the sport. It also displays benefits of the chosen sport, costs which the user may need to take into consideration (e.g. equipment, kit etc), how to get involved/started, equipment the user will need and interesting facts about the sport. At the bottom of the page, users can search for opportunities available in their area (or within their chosen radius) where the website will display all the clubs/facilities available for the sport. The user can filter the search result by date, gender, skill level, age range, family friendly, disability etc. When the user clicks on the club/facility, the website will then display brief description of the club, contact details, and the location. The website doesn’t just contain information about all type of sports but physical activities as well. It displays a variety of activities from chair-based exercises, </w:t>
+      </w:r>
+      <w:r>
+        <w:rPr>
+          <w:rFonts w:ascii="Verdana" w:hAnsi="Verdana"/>
+          <w:color w:val="000000" w:themeColor="text1"/>
+          <w:sz w:val="20"/>
+          <w:szCs w:val="18"/>
+        </w:rPr>
         <w:lastRenderedPageBreak/>
         <w:t xml:space="preserve">Walking, Gardening, Yoga to CrossFit, Dance and Qigong etc. When the user clicks on activities, they process and options they are given are the same as when they click on a sport, as they can search for opportunities, filter them etc. This website is great for anyone who wants to get started playing a support but has no prior knowledge on it. </w:t>
       </w:r>
@@ -10628,7 +10893,23 @@
           <w:color w:val="000000" w:themeColor="text1"/>
           <w:szCs w:val="18"/>
         </w:rPr>
-        <w:t>Mobile applications play the biggest role in revolutionizing exercise, because mobile phones are the most commonly used and easily accessible piece of technology available, thus gives exposure to a large audience which can be influenced. According to Lauren Pufpaf (2019), since the launch of iPhone in 2007, fitness apps have grown and there were “nearly 320,000 health and fitness apps in the app stores in 2018”. There are all types of fitness application available for free which offer similar features (and more) to smart watches and other fitness technology available. There are apps which allow you to track and monitor your sleep, plan your workout sessions, provide analysis on progress, track your calories intake, audio-based workouts and much more. Majority of these apps are free of charge, allowing anyone interested to take part, for example, there are apps which create daily/weekly workout plans for you and act as your fitness instructor. These applications are very beneficial to those that cannot go to gym because of their financial situation or those who don’t have such facilities locally.</w:t>
+        <w:t xml:space="preserve">Mobile applications play the biggest role in revolutionizing exercise, because mobile phones are the most commonly used and easily accessible piece of technology available, thus gives exposure to a large audience which can be influenced. According to Lauren </w:t>
+      </w:r>
+      <w:proofErr w:type="spellStart"/>
+      <w:r>
+        <w:rPr>
+          <w:color w:val="000000" w:themeColor="text1"/>
+          <w:szCs w:val="18"/>
+        </w:rPr>
+        <w:t>Pufpaf</w:t>
+      </w:r>
+      <w:proofErr w:type="spellEnd"/>
+      <w:r>
+        <w:rPr>
+          <w:color w:val="000000" w:themeColor="text1"/>
+          <w:szCs w:val="18"/>
+        </w:rPr>
+        <w:t xml:space="preserve"> (2019), since the launch of iPhone in 2007, fitness apps have grown and there were “nearly 320,000 health and fitness apps in the app stores in 2018”. There are all types of fitness application available for free which offer similar features (and more) to smart watches and other fitness technology available. There are apps which allow you to track and monitor your sleep, plan your workout sessions, provide analysis on progress, track your calories intake, audio-based workouts and much more. Majority of these apps are free of charge, allowing anyone interested to take part, for example, there are apps which create daily/weekly workout plans for you and act as your fitness instructor. These applications are very beneficial to those that cannot go to gym because of their financial situation or those who don’t have such facilities locally.</w:t>
       </w:r>
     </w:p>
     <w:p>
@@ -10649,10 +10930,12 @@
       <w:pPr>
         <w:pStyle w:val="Heading4"/>
       </w:pPr>
+      <w:proofErr w:type="spellStart"/>
       <w:r>
         <w:lastRenderedPageBreak/>
         <w:t>Playwaze</w:t>
       </w:r>
+      <w:proofErr w:type="spellEnd"/>
     </w:p>
     <w:p>
       <w:pPr>
@@ -10665,6 +10948,7 @@
           <w:szCs w:val="18"/>
         </w:rPr>
       </w:pPr>
+      <w:proofErr w:type="spellStart"/>
       <w:r>
         <w:rPr>
           <w:rFonts w:ascii="Verdana" w:hAnsi="Verdana"/>
@@ -10672,7 +10956,17 @@
           <w:sz w:val="20"/>
           <w:szCs w:val="18"/>
         </w:rPr>
-        <w:t xml:space="preserve">Playwaze is a great app for encouraging people to get involved in a sport. It allows organisations to provide opportunities, setup and manage local, regional and/or national tournaments. Sport team owners can also create an account and register their team so they can manage their team and have a means to communicate with all the players, collect payments online, create sessions and competitions. There is also a feature which provides you with analysis and a report on participation data. Users can see the progress their players are making through their coaching. Organise fixtures between other teams or arrange quick matches. The users can also share video clips, photos or any other information on the news section. The users can also manage their teams and competitions using their website, so they don’t necessarily need to do everything on the application. This application is great for universities and schools to help promote sports to the youth. </w:t>
+        <w:t>Playwaze</w:t>
+      </w:r>
+      <w:proofErr w:type="spellEnd"/>
+      <w:r>
+        <w:rPr>
+          <w:rFonts w:ascii="Verdana" w:hAnsi="Verdana"/>
+          <w:color w:val="000000" w:themeColor="text1"/>
+          <w:sz w:val="20"/>
+          <w:szCs w:val="18"/>
+        </w:rPr>
+        <w:t xml:space="preserve"> is a great app for encouraging people to get involved in a sport. It allows organisations to provide opportunities, setup and manage local, regional and/or national tournaments. Sport team owners can also create an account and register their team so they can manage their team and have a means to communicate with all the players, collect payments online, create sessions and competitions. There is also a feature which provides you with analysis and a report on participation data. Users can see the progress their players are making through their coaching. Organise fixtures between other teams or arrange quick matches. The users can also share video clips, photos or any other information on the news section. The users can also manage their teams and competitions using their website, so they don’t necessarily need to do everything on the application. This application is great for universities and schools to help promote sports to the youth. </w:t>
       </w:r>
     </w:p>
     <w:p>
@@ -10738,10 +11032,12 @@
       <w:pPr>
         <w:pStyle w:val="Heading4"/>
       </w:pPr>
+      <w:proofErr w:type="spellStart"/>
       <w:r>
         <w:lastRenderedPageBreak/>
         <w:t>FitPlan</w:t>
       </w:r>
+      <w:proofErr w:type="spellEnd"/>
     </w:p>
     <w:p>
       <w:pPr>
@@ -10754,13 +11050,77 @@
           <w:szCs w:val="18"/>
         </w:rPr>
       </w:pPr>
+      <w:proofErr w:type="spellStart"/>
       <w:r>
         <w:rPr>
           <w:rFonts w:ascii="Verdana" w:hAnsi="Verdana"/>
           <w:sz w:val="20"/>
           <w:szCs w:val="20"/>
         </w:rPr>
-        <w:t xml:space="preserve">Fitplan is one of the best personal training mobile application available with 1.4m users worldwide. Fitplan offers fitness plans made by professional, well-known personal trainers for their users, whether they wish to train at home, or at the gym. The users are given step-by-step instructions as they follow, they daily workouts with videos; there are also tools for the users to track their weight, reps and time. There is a section called “Feed” where there is exclusive motivational content, such as other users’ motivational success stories, fitness and nutrition tips. There are different types of fitness plans available for all types of users, from “Power Shred” which helps users to shred fat and gain muscles, to “Step up Strength” which helps users to tone and tighten, helps wit “booty gains” and lose fat (this is targeted more towards women). Fitplan is also available on Apple Watch so it can sync with the app and help users track their heartrate, reps and weights more easily. However, the downside about Fitplan is that it’s a subscription-based application, thus the users will need to subscribe every month (or yearly) to gain access to the app’s content. </w:t>
+        <w:t>Fitplan</w:t>
+      </w:r>
+      <w:proofErr w:type="spellEnd"/>
+      <w:r>
+        <w:rPr>
+          <w:rFonts w:ascii="Verdana" w:hAnsi="Verdana"/>
+          <w:sz w:val="20"/>
+          <w:szCs w:val="20"/>
+        </w:rPr>
+        <w:t xml:space="preserve"> is one of the best personal training mobile application available with 1.4m users worldwide. </w:t>
+      </w:r>
+      <w:proofErr w:type="spellStart"/>
+      <w:r>
+        <w:rPr>
+          <w:rFonts w:ascii="Verdana" w:hAnsi="Verdana"/>
+          <w:sz w:val="20"/>
+          <w:szCs w:val="20"/>
+        </w:rPr>
+        <w:t>Fitplan</w:t>
+      </w:r>
+      <w:proofErr w:type="spellEnd"/>
+      <w:r>
+        <w:rPr>
+          <w:rFonts w:ascii="Verdana" w:hAnsi="Verdana"/>
+          <w:sz w:val="20"/>
+          <w:szCs w:val="20"/>
+        </w:rPr>
+        <w:t xml:space="preserve"> offers fitness plans made by professional, well-known personal trainers for their users, whether they wish to train at home, or at the gym. The users are given step-by-step instructions as they follow, they daily workouts with videos; there are also tools for the users to track their weight, reps and time. There is a section called “Feed” where there is exclusive motivational content, such as other users’ motivational success stories, fitness and nutrition tips. There are different types of fitness plans available for all types of users, from “Power Shred” which helps users to shred fat and gain muscles, to “Step up Strength” which helps users to tone and tighten, helps wit “booty gains” and lose fat (this is targeted more towards women). </w:t>
+      </w:r>
+      <w:proofErr w:type="spellStart"/>
+      <w:r>
+        <w:rPr>
+          <w:rFonts w:ascii="Verdana" w:hAnsi="Verdana"/>
+          <w:sz w:val="20"/>
+          <w:szCs w:val="20"/>
+        </w:rPr>
+        <w:t>Fitplan</w:t>
+      </w:r>
+      <w:proofErr w:type="spellEnd"/>
+      <w:r>
+        <w:rPr>
+          <w:rFonts w:ascii="Verdana" w:hAnsi="Verdana"/>
+          <w:sz w:val="20"/>
+          <w:szCs w:val="20"/>
+        </w:rPr>
+        <w:t xml:space="preserve"> is also available on Apple Watch so it can sync with the app and help users track their heartrate, reps and weights more easily. However, the downside about </w:t>
+      </w:r>
+      <w:proofErr w:type="spellStart"/>
+      <w:r>
+        <w:rPr>
+          <w:rFonts w:ascii="Verdana" w:hAnsi="Verdana"/>
+          <w:sz w:val="20"/>
+          <w:szCs w:val="20"/>
+        </w:rPr>
+        <w:t>Fitplan</w:t>
+      </w:r>
+      <w:proofErr w:type="spellEnd"/>
+      <w:r>
+        <w:rPr>
+          <w:rFonts w:ascii="Verdana" w:hAnsi="Verdana"/>
+          <w:sz w:val="20"/>
+          <w:szCs w:val="20"/>
+        </w:rPr>
+        <w:t xml:space="preserve"> is that it’s a subscription-based application, thus the users will need to subscribe every month (or yearly) to gain access to the app’s content. </w:t>
       </w:r>
     </w:p>
     <w:p>
@@ -10846,14 +11206,27 @@
       <w:r>
         <w:t xml:space="preserve">Table </w:t>
       </w:r>
-      <w:fldSimple w:instr=" SEQ Table \* ARABIC ">
-        <w:r>
-          <w:rPr>
-            <w:noProof/>
-          </w:rPr>
-          <w:t>1</w:t>
-        </w:r>
-      </w:fldSimple>
+      <w:r>
+        <w:fldChar w:fldCharType="begin"/>
+      </w:r>
+      <w:r>
+        <w:instrText xml:space="preserve"> SEQ Table \* ARABIC </w:instrText>
+      </w:r>
+      <w:r>
+        <w:fldChar w:fldCharType="separate"/>
+      </w:r>
+      <w:r>
+        <w:rPr>
+          <w:noProof/>
+        </w:rPr>
+        <w:t>1</w:t>
+      </w:r>
+      <w:r>
+        <w:rPr>
+          <w:noProof/>
+        </w:rPr>
+        <w:fldChar w:fldCharType="end"/>
+      </w:r>
       <w:r>
         <w:t>: Comparison of Existing Solutions</w:t>
       </w:r>
@@ -11178,7 +11551,15 @@
           </w:p>
           <w:p>
             <w:r>
-              <w:t>Search for the sports associated with wellbeing keywords. i.e if they search of “mental health” the website will display all sports that can be helpful for people with mental health issues</w:t>
+              <w:t xml:space="preserve">Search for the sports associated with wellbeing keywords. </w:t>
+            </w:r>
+            <w:proofErr w:type="spellStart"/>
+            <w:r>
+              <w:t>i.e</w:t>
+            </w:r>
+            <w:proofErr w:type="spellEnd"/>
+            <w:r>
+              <w:t xml:space="preserve"> if they search of “mental health” the website will display all sports that can be helpful for people with mental health issues</w:t>
             </w:r>
           </w:p>
         </w:tc>
@@ -11308,6 +11689,7 @@
                 <w:bCs/>
               </w:rPr>
             </w:pPr>
+            <w:proofErr w:type="spellStart"/>
             <w:r>
               <w:rPr>
                 <w:b/>
@@ -11315,6 +11697,7 @@
               </w:rPr>
               <w:t>Playwaze</w:t>
             </w:r>
+            <w:proofErr w:type="spellEnd"/>
           </w:p>
         </w:tc>
         <w:tc>
@@ -11334,9 +11717,14 @@
             </w:r>
           </w:p>
           <w:p>
+            <w:proofErr w:type="spellStart"/>
             <w:r>
               <w:lastRenderedPageBreak/>
-              <w:t>Playwaze also allows managers or organisations to manage their team(s) by allowing in-app communication.</w:t>
+              <w:t>Playwaze</w:t>
+            </w:r>
+            <w:proofErr w:type="spellEnd"/>
+            <w:r>
+              <w:t xml:space="preserve"> also allows managers or organisations to manage their team(s) by allowing in-app communication.</w:t>
             </w:r>
           </w:p>
         </w:tc>
@@ -11415,7 +11803,15 @@
           </w:p>
           <w:p>
             <w:r>
-              <w:t>Has a lot of features and functionality to track your eating lifestyle as it records your recipes (calories intake) and allows you to share with others or try someone else's.</w:t>
+              <w:t xml:space="preserve">Has a lot of features and functionality to track </w:t>
+            </w:r>
+            <w:proofErr w:type="spellStart"/>
+            <w:r>
+              <w:t>your</w:t>
+            </w:r>
+            <w:proofErr w:type="spellEnd"/>
+            <w:r>
+              <w:t xml:space="preserve"> eating lifestyle as it records your recipes (calories intake) and allows you to share with others or try someone else's.</w:t>
             </w:r>
           </w:p>
         </w:tc>
@@ -11460,6 +11856,7 @@
             <w:hideMark/>
           </w:tcPr>
           <w:p>
+            <w:proofErr w:type="spellStart"/>
             <w:r>
               <w:rPr>
                 <w:b/>
@@ -11468,6 +11865,7 @@
               </w:rPr>
               <w:t>endomondo</w:t>
             </w:r>
+            <w:proofErr w:type="spellEnd"/>
           </w:p>
         </w:tc>
         <w:tc>
@@ -11866,14 +12264,27 @@
                             <w:r>
                               <w:t xml:space="preserve">Figure </w:t>
                             </w:r>
-                            <w:fldSimple w:instr=" SEQ Figure \* ARABIC ">
-                              <w:r>
-                                <w:rPr>
-                                  <w:noProof/>
-                                </w:rPr>
-                                <w:t>5</w:t>
-                              </w:r>
-                            </w:fldSimple>
+                            <w:r>
+                              <w:fldChar w:fldCharType="begin"/>
+                            </w:r>
+                            <w:r>
+                              <w:instrText xml:space="preserve"> SEQ Figure \* ARABIC </w:instrText>
+                            </w:r>
+                            <w:r>
+                              <w:fldChar w:fldCharType="separate"/>
+                            </w:r>
+                            <w:r>
+                              <w:rPr>
+                                <w:noProof/>
+                              </w:rPr>
+                              <w:t>5</w:t>
+                            </w:r>
+                            <w:r>
+                              <w:rPr>
+                                <w:noProof/>
+                              </w:rPr>
+                              <w:fldChar w:fldCharType="end"/>
+                            </w:r>
                             <w:r>
                               <w:t xml:space="preserve">: </w:t>
                             </w:r>
@@ -11924,14 +12335,27 @@
                       <w:r>
                         <w:t xml:space="preserve">Figure </w:t>
                       </w:r>
-                      <w:fldSimple w:instr=" SEQ Figure \* ARABIC ">
-                        <w:r>
-                          <w:rPr>
-                            <w:noProof/>
-                          </w:rPr>
-                          <w:t>5</w:t>
-                        </w:r>
-                      </w:fldSimple>
+                      <w:r>
+                        <w:fldChar w:fldCharType="begin"/>
+                      </w:r>
+                      <w:r>
+                        <w:instrText xml:space="preserve"> SEQ Figure \* ARABIC </w:instrText>
+                      </w:r>
+                      <w:r>
+                        <w:fldChar w:fldCharType="separate"/>
+                      </w:r>
+                      <w:r>
+                        <w:rPr>
+                          <w:noProof/>
+                        </w:rPr>
+                        <w:t>5</w:t>
+                      </w:r>
+                      <w:r>
+                        <w:rPr>
+                          <w:noProof/>
+                        </w:rPr>
+                        <w:fldChar w:fldCharType="end"/>
+                      </w:r>
                       <w:r>
                         <w:t xml:space="preserve">: </w:t>
                       </w:r>
@@ -12006,14 +12430,27 @@
                             <w:r>
                               <w:t xml:space="preserve">Figure </w:t>
                             </w:r>
-                            <w:fldSimple w:instr=" SEQ Figure \* ARABIC ">
-                              <w:r>
-                                <w:rPr>
-                                  <w:noProof/>
-                                </w:rPr>
-                                <w:t>6</w:t>
-                              </w:r>
-                            </w:fldSimple>
+                            <w:r>
+                              <w:fldChar w:fldCharType="begin"/>
+                            </w:r>
+                            <w:r>
+                              <w:instrText xml:space="preserve"> SEQ Figure \* ARABIC </w:instrText>
+                            </w:r>
+                            <w:r>
+                              <w:fldChar w:fldCharType="separate"/>
+                            </w:r>
+                            <w:r>
+                              <w:rPr>
+                                <w:noProof/>
+                              </w:rPr>
+                              <w:t>6</w:t>
+                            </w:r>
+                            <w:r>
+                              <w:rPr>
+                                <w:noProof/>
+                              </w:rPr>
+                              <w:fldChar w:fldCharType="end"/>
+                            </w:r>
                             <w:r>
                               <w:t xml:space="preserve">: </w:t>
                             </w:r>
@@ -12064,14 +12501,27 @@
                       <w:r>
                         <w:t xml:space="preserve">Figure </w:t>
                       </w:r>
-                      <w:fldSimple w:instr=" SEQ Figure \* ARABIC ">
-                        <w:r>
-                          <w:rPr>
-                            <w:noProof/>
-                          </w:rPr>
-                          <w:t>6</w:t>
-                        </w:r>
-                      </w:fldSimple>
+                      <w:r>
+                        <w:fldChar w:fldCharType="begin"/>
+                      </w:r>
+                      <w:r>
+                        <w:instrText xml:space="preserve"> SEQ Figure \* ARABIC </w:instrText>
+                      </w:r>
+                      <w:r>
+                        <w:fldChar w:fldCharType="separate"/>
+                      </w:r>
+                      <w:r>
+                        <w:rPr>
+                          <w:noProof/>
+                        </w:rPr>
+                        <w:t>6</w:t>
+                      </w:r>
+                      <w:r>
+                        <w:rPr>
+                          <w:noProof/>
+                        </w:rPr>
+                        <w:fldChar w:fldCharType="end"/>
+                      </w:r>
                       <w:r>
                         <w:t xml:space="preserve">: </w:t>
                       </w:r>
@@ -12476,14 +12926,27 @@
                             <w:r>
                               <w:t xml:space="preserve">Figure </w:t>
                             </w:r>
-                            <w:fldSimple w:instr=" SEQ Figure \* ARABIC ">
-                              <w:r>
-                                <w:rPr>
-                                  <w:noProof/>
-                                </w:rPr>
-                                <w:t>7</w:t>
-                              </w:r>
-                            </w:fldSimple>
+                            <w:r>
+                              <w:fldChar w:fldCharType="begin"/>
+                            </w:r>
+                            <w:r>
+                              <w:instrText xml:space="preserve"> SEQ Figure \* ARABIC </w:instrText>
+                            </w:r>
+                            <w:r>
+                              <w:fldChar w:fldCharType="separate"/>
+                            </w:r>
+                            <w:r>
+                              <w:rPr>
+                                <w:noProof/>
+                              </w:rPr>
+                              <w:t>7</w:t>
+                            </w:r>
+                            <w:r>
+                              <w:rPr>
+                                <w:noProof/>
+                              </w:rPr>
+                              <w:fldChar w:fldCharType="end"/>
+                            </w:r>
                             <w:r>
                               <w:t>: 'User Targets' Screen</w:t>
                             </w:r>
@@ -12528,14 +12991,27 @@
                       <w:r>
                         <w:t xml:space="preserve">Figure </w:t>
                       </w:r>
-                      <w:fldSimple w:instr=" SEQ Figure \* ARABIC ">
-                        <w:r>
-                          <w:rPr>
-                            <w:noProof/>
-                          </w:rPr>
-                          <w:t>7</w:t>
-                        </w:r>
-                      </w:fldSimple>
+                      <w:r>
+                        <w:fldChar w:fldCharType="begin"/>
+                      </w:r>
+                      <w:r>
+                        <w:instrText xml:space="preserve"> SEQ Figure \* ARABIC </w:instrText>
+                      </w:r>
+                      <w:r>
+                        <w:fldChar w:fldCharType="separate"/>
+                      </w:r>
+                      <w:r>
+                        <w:rPr>
+                          <w:noProof/>
+                        </w:rPr>
+                        <w:t>7</w:t>
+                      </w:r>
+                      <w:r>
+                        <w:rPr>
+                          <w:noProof/>
+                        </w:rPr>
+                        <w:fldChar w:fldCharType="end"/>
+                      </w:r>
                       <w:r>
                         <w:t>: 'User Targets' Screen</w:t>
                       </w:r>
@@ -12604,14 +13080,27 @@
                             <w:r>
                               <w:t xml:space="preserve">Figure </w:t>
                             </w:r>
-                            <w:fldSimple w:instr=" SEQ Figure \* ARABIC ">
-                              <w:r>
-                                <w:rPr>
-                                  <w:noProof/>
-                                </w:rPr>
-                                <w:t>8</w:t>
-                              </w:r>
-                            </w:fldSimple>
+                            <w:r>
+                              <w:fldChar w:fldCharType="begin"/>
+                            </w:r>
+                            <w:r>
+                              <w:instrText xml:space="preserve"> SEQ Figure \* ARABIC </w:instrText>
+                            </w:r>
+                            <w:r>
+                              <w:fldChar w:fldCharType="separate"/>
+                            </w:r>
+                            <w:r>
+                              <w:rPr>
+                                <w:noProof/>
+                              </w:rPr>
+                              <w:t>8</w:t>
+                            </w:r>
+                            <w:r>
+                              <w:rPr>
+                                <w:noProof/>
+                              </w:rPr>
+                              <w:fldChar w:fldCharType="end"/>
+                            </w:r>
                             <w:r>
                               <w:t>: BMI Test</w:t>
                             </w:r>
@@ -12656,14 +13145,27 @@
                       <w:r>
                         <w:t xml:space="preserve">Figure </w:t>
                       </w:r>
-                      <w:fldSimple w:instr=" SEQ Figure \* ARABIC ">
-                        <w:r>
-                          <w:rPr>
-                            <w:noProof/>
-                          </w:rPr>
-                          <w:t>8</w:t>
-                        </w:r>
-                      </w:fldSimple>
+                      <w:r>
+                        <w:fldChar w:fldCharType="begin"/>
+                      </w:r>
+                      <w:r>
+                        <w:instrText xml:space="preserve"> SEQ Figure \* ARABIC </w:instrText>
+                      </w:r>
+                      <w:r>
+                        <w:fldChar w:fldCharType="separate"/>
+                      </w:r>
+                      <w:r>
+                        <w:rPr>
+                          <w:noProof/>
+                        </w:rPr>
+                        <w:t>8</w:t>
+                      </w:r>
+                      <w:r>
+                        <w:rPr>
+                          <w:noProof/>
+                        </w:rPr>
+                        <w:fldChar w:fldCharType="end"/>
+                      </w:r>
                       <w:r>
                         <w:t>: BMI Test</w:t>
                       </w:r>
@@ -12758,14 +13260,27 @@
                             <w:r>
                               <w:t xml:space="preserve">Figure </w:t>
                             </w:r>
-                            <w:fldSimple w:instr=" SEQ Figure \* ARABIC ">
-                              <w:r>
-                                <w:rPr>
-                                  <w:noProof/>
-                                </w:rPr>
-                                <w:t>9</w:t>
-                              </w:r>
-                            </w:fldSimple>
+                            <w:r>
+                              <w:fldChar w:fldCharType="begin"/>
+                            </w:r>
+                            <w:r>
+                              <w:instrText xml:space="preserve"> SEQ Figure \* ARABIC </w:instrText>
+                            </w:r>
+                            <w:r>
+                              <w:fldChar w:fldCharType="separate"/>
+                            </w:r>
+                            <w:r>
+                              <w:rPr>
+                                <w:noProof/>
+                              </w:rPr>
+                              <w:t>9</w:t>
+                            </w:r>
+                            <w:r>
+                              <w:rPr>
+                                <w:noProof/>
+                              </w:rPr>
+                              <w:fldChar w:fldCharType="end"/>
+                            </w:r>
                             <w:r>
                               <w:t>: Fitness Tracker Screen (2)</w:t>
                             </w:r>
@@ -12808,14 +13323,27 @@
                       <w:r>
                         <w:t xml:space="preserve">Figure </w:t>
                       </w:r>
-                      <w:fldSimple w:instr=" SEQ Figure \* ARABIC ">
-                        <w:r>
-                          <w:rPr>
-                            <w:noProof/>
-                          </w:rPr>
-                          <w:t>9</w:t>
-                        </w:r>
-                      </w:fldSimple>
+                      <w:r>
+                        <w:fldChar w:fldCharType="begin"/>
+                      </w:r>
+                      <w:r>
+                        <w:instrText xml:space="preserve"> SEQ Figure \* ARABIC </w:instrText>
+                      </w:r>
+                      <w:r>
+                        <w:fldChar w:fldCharType="separate"/>
+                      </w:r>
+                      <w:r>
+                        <w:rPr>
+                          <w:noProof/>
+                        </w:rPr>
+                        <w:t>9</w:t>
+                      </w:r>
+                      <w:r>
+                        <w:rPr>
+                          <w:noProof/>
+                        </w:rPr>
+                        <w:fldChar w:fldCharType="end"/>
+                      </w:r>
                       <w:r>
                         <w:t>: Fitness Tracker Screen (2)</w:t>
                       </w:r>
@@ -12882,14 +13410,27 @@
                             <w:r>
                               <w:t xml:space="preserve">Figure </w:t>
                             </w:r>
-                            <w:fldSimple w:instr=" SEQ Figure \* ARABIC ">
-                              <w:r>
-                                <w:rPr>
-                                  <w:noProof/>
-                                </w:rPr>
-                                <w:t>10</w:t>
-                              </w:r>
-                            </w:fldSimple>
+                            <w:r>
+                              <w:fldChar w:fldCharType="begin"/>
+                            </w:r>
+                            <w:r>
+                              <w:instrText xml:space="preserve"> SEQ Figure \* ARABIC </w:instrText>
+                            </w:r>
+                            <w:r>
+                              <w:fldChar w:fldCharType="separate"/>
+                            </w:r>
+                            <w:r>
+                              <w:rPr>
+                                <w:noProof/>
+                              </w:rPr>
+                              <w:t>10</w:t>
+                            </w:r>
+                            <w:r>
+                              <w:rPr>
+                                <w:noProof/>
+                              </w:rPr>
+                              <w:fldChar w:fldCharType="end"/>
+                            </w:r>
                             <w:r>
                               <w:t>: Fitness Tracker Screen (1)</w:t>
                             </w:r>
@@ -12932,14 +13473,27 @@
                       <w:r>
                         <w:t xml:space="preserve">Figure </w:t>
                       </w:r>
-                      <w:fldSimple w:instr=" SEQ Figure \* ARABIC ">
-                        <w:r>
-                          <w:rPr>
-                            <w:noProof/>
-                          </w:rPr>
-                          <w:t>10</w:t>
-                        </w:r>
-                      </w:fldSimple>
+                      <w:r>
+                        <w:fldChar w:fldCharType="begin"/>
+                      </w:r>
+                      <w:r>
+                        <w:instrText xml:space="preserve"> SEQ Figure \* ARABIC </w:instrText>
+                      </w:r>
+                      <w:r>
+                        <w:fldChar w:fldCharType="separate"/>
+                      </w:r>
+                      <w:r>
+                        <w:rPr>
+                          <w:noProof/>
+                        </w:rPr>
+                        <w:t>10</w:t>
+                      </w:r>
+                      <w:r>
+                        <w:rPr>
+                          <w:noProof/>
+                        </w:rPr>
+                        <w:fldChar w:fldCharType="end"/>
+                      </w:r>
                       <w:r>
                         <w:t>: Fitness Tracker Screen (1)</w:t>
                       </w:r>
@@ -13302,14 +13856,27 @@
                             <w:r>
                               <w:t xml:space="preserve">Figure </w:t>
                             </w:r>
-                            <w:fldSimple w:instr=" SEQ Figure \* ARABIC ">
-                              <w:r>
-                                <w:rPr>
-                                  <w:noProof/>
-                                </w:rPr>
-                                <w:t>11</w:t>
-                              </w:r>
-                            </w:fldSimple>
+                            <w:r>
+                              <w:fldChar w:fldCharType="begin"/>
+                            </w:r>
+                            <w:r>
+                              <w:instrText xml:space="preserve"> SEQ Figure \* ARABIC </w:instrText>
+                            </w:r>
+                            <w:r>
+                              <w:fldChar w:fldCharType="separate"/>
+                            </w:r>
+                            <w:r>
+                              <w:rPr>
+                                <w:noProof/>
+                              </w:rPr>
+                              <w:t>11</w:t>
+                            </w:r>
+                            <w:r>
+                              <w:rPr>
+                                <w:noProof/>
+                              </w:rPr>
+                              <w:fldChar w:fldCharType="end"/>
+                            </w:r>
                             <w:r>
                               <w:t>: Outdoor Activities</w:t>
                             </w:r>
@@ -13352,14 +13919,27 @@
                       <w:r>
                         <w:t xml:space="preserve">Figure </w:t>
                       </w:r>
-                      <w:fldSimple w:instr=" SEQ Figure \* ARABIC ">
-                        <w:r>
-                          <w:rPr>
-                            <w:noProof/>
-                          </w:rPr>
-                          <w:t>11</w:t>
-                        </w:r>
-                      </w:fldSimple>
+                      <w:r>
+                        <w:fldChar w:fldCharType="begin"/>
+                      </w:r>
+                      <w:r>
+                        <w:instrText xml:space="preserve"> SEQ Figure \* ARABIC </w:instrText>
+                      </w:r>
+                      <w:r>
+                        <w:fldChar w:fldCharType="separate"/>
+                      </w:r>
+                      <w:r>
+                        <w:rPr>
+                          <w:noProof/>
+                        </w:rPr>
+                        <w:t>11</w:t>
+                      </w:r>
+                      <w:r>
+                        <w:rPr>
+                          <w:noProof/>
+                        </w:rPr>
+                        <w:fldChar w:fldCharType="end"/>
+                      </w:r>
                       <w:r>
                         <w:t>: Outdoor Activities</w:t>
                       </w:r>
@@ -13490,14 +14070,27 @@
                             <w:r>
                               <w:t xml:space="preserve">Figure </w:t>
                             </w:r>
-                            <w:fldSimple w:instr=" SEQ Figure \* ARABIC ">
-                              <w:r>
-                                <w:rPr>
-                                  <w:noProof/>
-                                </w:rPr>
-                                <w:t>12</w:t>
-                              </w:r>
-                            </w:fldSimple>
+                            <w:r>
+                              <w:fldChar w:fldCharType="begin"/>
+                            </w:r>
+                            <w:r>
+                              <w:instrText xml:space="preserve"> SEQ Figure \* ARABIC </w:instrText>
+                            </w:r>
+                            <w:r>
+                              <w:fldChar w:fldCharType="separate"/>
+                            </w:r>
+                            <w:r>
+                              <w:rPr>
+                                <w:noProof/>
+                              </w:rPr>
+                              <w:t>12</w:t>
+                            </w:r>
+                            <w:r>
+                              <w:rPr>
+                                <w:noProof/>
+                              </w:rPr>
+                              <w:fldChar w:fldCharType="end"/>
+                            </w:r>
                             <w:r>
                               <w:t>: Activity Info</w:t>
                             </w:r>
@@ -13540,14 +14133,27 @@
                       <w:r>
                         <w:t xml:space="preserve">Figure </w:t>
                       </w:r>
-                      <w:fldSimple w:instr=" SEQ Figure \* ARABIC ">
-                        <w:r>
-                          <w:rPr>
-                            <w:noProof/>
-                          </w:rPr>
-                          <w:t>12</w:t>
-                        </w:r>
-                      </w:fldSimple>
+                      <w:r>
+                        <w:fldChar w:fldCharType="begin"/>
+                      </w:r>
+                      <w:r>
+                        <w:instrText xml:space="preserve"> SEQ Figure \* ARABIC </w:instrText>
+                      </w:r>
+                      <w:r>
+                        <w:fldChar w:fldCharType="separate"/>
+                      </w:r>
+                      <w:r>
+                        <w:rPr>
+                          <w:noProof/>
+                        </w:rPr>
+                        <w:t>12</w:t>
+                      </w:r>
+                      <w:r>
+                        <w:rPr>
+                          <w:noProof/>
+                        </w:rPr>
+                        <w:fldChar w:fldCharType="end"/>
+                      </w:r>
                       <w:r>
                         <w:t>: Activity Info</w:t>
                       </w:r>
@@ -13614,14 +14220,27 @@
                             <w:r>
                               <w:t xml:space="preserve">Figure </w:t>
                             </w:r>
-                            <w:fldSimple w:instr=" SEQ Figure \* ARABIC ">
-                              <w:r>
-                                <w:rPr>
-                                  <w:noProof/>
-                                </w:rPr>
-                                <w:t>13</w:t>
-                              </w:r>
-                            </w:fldSimple>
+                            <w:r>
+                              <w:fldChar w:fldCharType="begin"/>
+                            </w:r>
+                            <w:r>
+                              <w:instrText xml:space="preserve"> SEQ Figure \* ARABIC </w:instrText>
+                            </w:r>
+                            <w:r>
+                              <w:fldChar w:fldCharType="separate"/>
+                            </w:r>
+                            <w:r>
+                              <w:rPr>
+                                <w:noProof/>
+                              </w:rPr>
+                              <w:t>13</w:t>
+                            </w:r>
+                            <w:r>
+                              <w:rPr>
+                                <w:noProof/>
+                              </w:rPr>
+                              <w:fldChar w:fldCharType="end"/>
+                            </w:r>
                             <w:r>
                               <w:t>: Select Type of Activity</w:t>
                             </w:r>
@@ -13664,14 +14283,27 @@
                       <w:r>
                         <w:t xml:space="preserve">Figure </w:t>
                       </w:r>
-                      <w:fldSimple w:instr=" SEQ Figure \* ARABIC ">
-                        <w:r>
-                          <w:rPr>
-                            <w:noProof/>
-                          </w:rPr>
-                          <w:t>13</w:t>
-                        </w:r>
-                      </w:fldSimple>
+                      <w:r>
+                        <w:fldChar w:fldCharType="begin"/>
+                      </w:r>
+                      <w:r>
+                        <w:instrText xml:space="preserve"> SEQ Figure \* ARABIC </w:instrText>
+                      </w:r>
+                      <w:r>
+                        <w:fldChar w:fldCharType="separate"/>
+                      </w:r>
+                      <w:r>
+                        <w:rPr>
+                          <w:noProof/>
+                        </w:rPr>
+                        <w:t>13</w:t>
+                      </w:r>
+                      <w:r>
+                        <w:rPr>
+                          <w:noProof/>
+                        </w:rPr>
+                        <w:fldChar w:fldCharType="end"/>
+                      </w:r>
                       <w:r>
                         <w:t>: Select Type of Activity</w:t>
                       </w:r>
@@ -13738,14 +14370,27 @@
                             <w:r>
                               <w:t xml:space="preserve">Figure </w:t>
                             </w:r>
-                            <w:fldSimple w:instr=" SEQ Figure \* ARABIC ">
-                              <w:r>
-                                <w:rPr>
-                                  <w:noProof/>
-                                </w:rPr>
-                                <w:t>14</w:t>
-                              </w:r>
-                            </w:fldSimple>
+                            <w:r>
+                              <w:fldChar w:fldCharType="begin"/>
+                            </w:r>
+                            <w:r>
+                              <w:instrText xml:space="preserve"> SEQ Figure \* ARABIC </w:instrText>
+                            </w:r>
+                            <w:r>
+                              <w:fldChar w:fldCharType="separate"/>
+                            </w:r>
+                            <w:r>
+                              <w:rPr>
+                                <w:noProof/>
+                              </w:rPr>
+                              <w:t>14</w:t>
+                            </w:r>
+                            <w:r>
+                              <w:rPr>
+                                <w:noProof/>
+                              </w:rPr>
+                              <w:fldChar w:fldCharType="end"/>
+                            </w:r>
                             <w:r>
                               <w:t>: Indoor Activities</w:t>
                             </w:r>
@@ -13788,14 +14433,27 @@
                       <w:r>
                         <w:t xml:space="preserve">Figure </w:t>
                       </w:r>
-                      <w:fldSimple w:instr=" SEQ Figure \* ARABIC ">
-                        <w:r>
-                          <w:rPr>
-                            <w:noProof/>
-                          </w:rPr>
-                          <w:t>14</w:t>
-                        </w:r>
-                      </w:fldSimple>
+                      <w:r>
+                        <w:fldChar w:fldCharType="begin"/>
+                      </w:r>
+                      <w:r>
+                        <w:instrText xml:space="preserve"> SEQ Figure \* ARABIC </w:instrText>
+                      </w:r>
+                      <w:r>
+                        <w:fldChar w:fldCharType="separate"/>
+                      </w:r>
+                      <w:r>
+                        <w:rPr>
+                          <w:noProof/>
+                        </w:rPr>
+                        <w:t>14</w:t>
+                      </w:r>
+                      <w:r>
+                        <w:rPr>
+                          <w:noProof/>
+                        </w:rPr>
+                        <w:fldChar w:fldCharType="end"/>
+                      </w:r>
                       <w:r>
                         <w:t>: Indoor Activities</w:t>
                       </w:r>
@@ -14380,14 +15038,27 @@
                             <w:r>
                               <w:t xml:space="preserve">Figure </w:t>
                             </w:r>
-                            <w:fldSimple w:instr=" SEQ Figure \* ARABIC ">
-                              <w:r>
-                                <w:rPr>
-                                  <w:noProof/>
-                                </w:rPr>
-                                <w:t>15</w:t>
-                              </w:r>
-                            </w:fldSimple>
+                            <w:r>
+                              <w:fldChar w:fldCharType="begin"/>
+                            </w:r>
+                            <w:r>
+                              <w:instrText xml:space="preserve"> SEQ Figure \* ARABIC </w:instrText>
+                            </w:r>
+                            <w:r>
+                              <w:fldChar w:fldCharType="separate"/>
+                            </w:r>
+                            <w:r>
+                              <w:rPr>
+                                <w:noProof/>
+                              </w:rPr>
+                              <w:t>15</w:t>
+                            </w:r>
+                            <w:r>
+                              <w:rPr>
+                                <w:noProof/>
+                              </w:rPr>
+                              <w:fldChar w:fldCharType="end"/>
+                            </w:r>
                             <w:r>
                               <w:t>: Daily Challenges Screen</w:t>
                             </w:r>
@@ -14430,14 +15101,27 @@
                       <w:r>
                         <w:t xml:space="preserve">Figure </w:t>
                       </w:r>
-                      <w:fldSimple w:instr=" SEQ Figure \* ARABIC ">
-                        <w:r>
-                          <w:rPr>
-                            <w:noProof/>
-                          </w:rPr>
-                          <w:t>15</w:t>
-                        </w:r>
-                      </w:fldSimple>
+                      <w:r>
+                        <w:fldChar w:fldCharType="begin"/>
+                      </w:r>
+                      <w:r>
+                        <w:instrText xml:space="preserve"> SEQ Figure \* ARABIC </w:instrText>
+                      </w:r>
+                      <w:r>
+                        <w:fldChar w:fldCharType="separate"/>
+                      </w:r>
+                      <w:r>
+                        <w:rPr>
+                          <w:noProof/>
+                        </w:rPr>
+                        <w:t>15</w:t>
+                      </w:r>
+                      <w:r>
+                        <w:rPr>
+                          <w:noProof/>
+                        </w:rPr>
+                        <w:fldChar w:fldCharType="end"/>
+                      </w:r>
                       <w:r>
                         <w:t>: Daily Challenges Screen</w:t>
                       </w:r>
@@ -14504,14 +15188,27 @@
                             <w:r>
                               <w:t xml:space="preserve">Figure </w:t>
                             </w:r>
-                            <w:fldSimple w:instr=" SEQ Figure \* ARABIC ">
-                              <w:r>
-                                <w:rPr>
-                                  <w:noProof/>
-                                </w:rPr>
-                                <w:t>16</w:t>
-                              </w:r>
-                            </w:fldSimple>
+                            <w:r>
+                              <w:fldChar w:fldCharType="begin"/>
+                            </w:r>
+                            <w:r>
+                              <w:instrText xml:space="preserve"> SEQ Figure \* ARABIC </w:instrText>
+                            </w:r>
+                            <w:r>
+                              <w:fldChar w:fldCharType="separate"/>
+                            </w:r>
+                            <w:r>
+                              <w:rPr>
+                                <w:noProof/>
+                              </w:rPr>
+                              <w:t>16</w:t>
+                            </w:r>
+                            <w:r>
+                              <w:rPr>
+                                <w:noProof/>
+                              </w:rPr>
+                              <w:fldChar w:fldCharType="end"/>
+                            </w:r>
                             <w:r>
                               <w:t>: Beginner Challenges Screen</w:t>
                             </w:r>
@@ -14557,14 +15254,27 @@
                       <w:r>
                         <w:t xml:space="preserve">Figure </w:t>
                       </w:r>
-                      <w:fldSimple w:instr=" SEQ Figure \* ARABIC ">
-                        <w:r>
-                          <w:rPr>
-                            <w:noProof/>
-                          </w:rPr>
-                          <w:t>16</w:t>
-                        </w:r>
-                      </w:fldSimple>
+                      <w:r>
+                        <w:fldChar w:fldCharType="begin"/>
+                      </w:r>
+                      <w:r>
+                        <w:instrText xml:space="preserve"> SEQ Figure \* ARABIC </w:instrText>
+                      </w:r>
+                      <w:r>
+                        <w:fldChar w:fldCharType="separate"/>
+                      </w:r>
+                      <w:r>
+                        <w:rPr>
+                          <w:noProof/>
+                        </w:rPr>
+                        <w:t>16</w:t>
+                      </w:r>
+                      <w:r>
+                        <w:rPr>
+                          <w:noProof/>
+                        </w:rPr>
+                        <w:fldChar w:fldCharType="end"/>
+                      </w:r>
                       <w:r>
                         <w:t>: Beginner Challenges Screen</w:t>
                       </w:r>
@@ -14768,14 +15478,27 @@
       <w:r>
         <w:t xml:space="preserve">Figure </w:t>
       </w:r>
-      <w:fldSimple w:instr=" SEQ Figure \* ARABIC ">
-        <w:r>
-          <w:rPr>
-            <w:noProof/>
-          </w:rPr>
-          <w:t>17</w:t>
-        </w:r>
-      </w:fldSimple>
+      <w:r>
+        <w:fldChar w:fldCharType="begin"/>
+      </w:r>
+      <w:r>
+        <w:instrText xml:space="preserve"> SEQ Figure \* ARABIC </w:instrText>
+      </w:r>
+      <w:r>
+        <w:fldChar w:fldCharType="separate"/>
+      </w:r>
+      <w:r>
+        <w:rPr>
+          <w:noProof/>
+        </w:rPr>
+        <w:t>17</w:t>
+      </w:r>
+      <w:r>
+        <w:rPr>
+          <w:noProof/>
+        </w:rPr>
+        <w:fldChar w:fldCharType="end"/>
+      </w:r>
       <w:r>
         <w:t>: Chat Room Screen</w:t>
       </w:r>
@@ -14955,14 +15678,27 @@
       <w:r>
         <w:t xml:space="preserve">Table </w:t>
       </w:r>
-      <w:fldSimple w:instr=" SEQ Table \* ARABIC ">
-        <w:r>
-          <w:rPr>
-            <w:noProof/>
-          </w:rPr>
-          <w:t>2</w:t>
-        </w:r>
-      </w:fldSimple>
+      <w:r>
+        <w:fldChar w:fldCharType="begin"/>
+      </w:r>
+      <w:r>
+        <w:instrText xml:space="preserve"> SEQ Table \* ARABIC </w:instrText>
+      </w:r>
+      <w:r>
+        <w:fldChar w:fldCharType="separate"/>
+      </w:r>
+      <w:r>
+        <w:rPr>
+          <w:noProof/>
+        </w:rPr>
+        <w:t>2</w:t>
+      </w:r>
+      <w:r>
+        <w:rPr>
+          <w:noProof/>
+        </w:rPr>
+        <w:fldChar w:fldCharType="end"/>
+      </w:r>
       <w:r>
         <w:t>: Resources Required for the Project</w:t>
       </w:r>
@@ -15456,7 +16192,23 @@
           <w:color w:val="000000" w:themeColor="text1"/>
           <w:szCs w:val="18"/>
         </w:rPr>
-        <w:t xml:space="preserve">A software development environment is required for the app to be developed in and Android Studio is currently one of the best Integrated Development Environment (IDE) for developing android applications (Alex mullis, 2020). Adobe Xd will be used to design the proposed application which will make things easier when developing it. A smartphone with android operating system with the minimum version of </w:t>
+        <w:t xml:space="preserve">A software development environment is required for the app to be developed in and Android Studio is currently one of the best Integrated Development Environment (IDE) for developing android applications (Alex </w:t>
+      </w:r>
+      <w:proofErr w:type="spellStart"/>
+      <w:r>
+        <w:rPr>
+          <w:color w:val="000000" w:themeColor="text1"/>
+          <w:szCs w:val="18"/>
+        </w:rPr>
+        <w:t>mullis</w:t>
+      </w:r>
+      <w:proofErr w:type="spellEnd"/>
+      <w:r>
+        <w:rPr>
+          <w:color w:val="000000" w:themeColor="text1"/>
+          <w:szCs w:val="18"/>
+        </w:rPr>
+        <w:t xml:space="preserve">, 2020). Adobe Xd will be used to design the proposed application which will make things easier when developing it. A smartphone with android operating system with the minimum version of </w:t>
       </w:r>
       <w:r>
         <w:rPr>
@@ -17047,14 +17799,27 @@
       <w:r>
         <w:t xml:space="preserve">Table </w:t>
       </w:r>
-      <w:fldSimple w:instr=" SEQ Table \* ARABIC ">
-        <w:r>
-          <w:rPr>
-            <w:noProof/>
-          </w:rPr>
-          <w:t>3</w:t>
-        </w:r>
-      </w:fldSimple>
+      <w:r>
+        <w:fldChar w:fldCharType="begin"/>
+      </w:r>
+      <w:r>
+        <w:instrText xml:space="preserve"> SEQ Table \* ARABIC </w:instrText>
+      </w:r>
+      <w:r>
+        <w:fldChar w:fldCharType="separate"/>
+      </w:r>
+      <w:r>
+        <w:rPr>
+          <w:noProof/>
+        </w:rPr>
+        <w:t>3</w:t>
+      </w:r>
+      <w:r>
+        <w:rPr>
+          <w:noProof/>
+        </w:rPr>
+        <w:fldChar w:fldCharType="end"/>
+      </w:r>
       <w:r>
         <w:t xml:space="preserve">: </w:t>
       </w:r>
@@ -17814,14 +18579,27 @@
       <w:r>
         <w:t xml:space="preserve">Figure </w:t>
       </w:r>
-      <w:fldSimple w:instr=" SEQ Figure \* ARABIC ">
-        <w:r>
-          <w:rPr>
-            <w:noProof/>
-          </w:rPr>
-          <w:t>18</w:t>
-        </w:r>
-      </w:fldSimple>
+      <w:r>
+        <w:fldChar w:fldCharType="begin"/>
+      </w:r>
+      <w:r>
+        <w:instrText xml:space="preserve"> SEQ Figure \* ARABIC </w:instrText>
+      </w:r>
+      <w:r>
+        <w:fldChar w:fldCharType="separate"/>
+      </w:r>
+      <w:r>
+        <w:rPr>
+          <w:noProof/>
+        </w:rPr>
+        <w:t>18</w:t>
+      </w:r>
+      <w:r>
+        <w:rPr>
+          <w:noProof/>
+        </w:rPr>
+        <w:fldChar w:fldCharType="end"/>
+      </w:r>
       <w:r>
         <w:t>: Gantt Chart</w:t>
       </w:r>
@@ -17945,7 +18723,7 @@
         <w:t>new sprint</w:t>
       </w:r>
       <w:r>
-        <w:t xml:space="preserve"> begins immediately after the previous sprints ends</w:t>
+        <w:t xml:space="preserve"> begins immediately after the previous sprint ends</w:t>
       </w:r>
       <w:r>
         <w:t xml:space="preserve"> which creates consistency </w:t>
@@ -18015,14 +18793,27 @@
                             <w:r>
                               <w:t xml:space="preserve">Figure </w:t>
                             </w:r>
-                            <w:fldSimple w:instr=" SEQ Figure \* ARABIC ">
-                              <w:r>
-                                <w:rPr>
-                                  <w:noProof/>
-                                </w:rPr>
-                                <w:t>19</w:t>
-                              </w:r>
-                            </w:fldSimple>
+                            <w:r>
+                              <w:fldChar w:fldCharType="begin"/>
+                            </w:r>
+                            <w:r>
+                              <w:instrText xml:space="preserve"> SEQ Figure \* ARABIC </w:instrText>
+                            </w:r>
+                            <w:r>
+                              <w:fldChar w:fldCharType="separate"/>
+                            </w:r>
+                            <w:r>
+                              <w:rPr>
+                                <w:noProof/>
+                              </w:rPr>
+                              <w:t>19</w:t>
+                            </w:r>
+                            <w:r>
+                              <w:rPr>
+                                <w:noProof/>
+                              </w:rPr>
+                              <w:fldChar w:fldCharType="end"/>
+                            </w:r>
                             <w:r>
                               <w:t>: Scrum Framework</w:t>
                             </w:r>
@@ -18063,14 +18854,27 @@
                       <w:r>
                         <w:t xml:space="preserve">Figure </w:t>
                       </w:r>
-                      <w:fldSimple w:instr=" SEQ Figure \* ARABIC ">
-                        <w:r>
-                          <w:rPr>
-                            <w:noProof/>
-                          </w:rPr>
-                          <w:t>19</w:t>
-                        </w:r>
-                      </w:fldSimple>
+                      <w:r>
+                        <w:fldChar w:fldCharType="begin"/>
+                      </w:r>
+                      <w:r>
+                        <w:instrText xml:space="preserve"> SEQ Figure \* ARABIC </w:instrText>
+                      </w:r>
+                      <w:r>
+                        <w:fldChar w:fldCharType="separate"/>
+                      </w:r>
+                      <w:r>
+                        <w:rPr>
+                          <w:noProof/>
+                        </w:rPr>
+                        <w:t>19</w:t>
+                      </w:r>
+                      <w:r>
+                        <w:rPr>
+                          <w:noProof/>
+                        </w:rPr>
+                        <w:fldChar w:fldCharType="end"/>
+                      </w:r>
                       <w:r>
                         <w:t>: Scrum Framework</w:t>
                       </w:r>
@@ -18338,14 +19142,27 @@
       <w:r>
         <w:t xml:space="preserve">Figure </w:t>
       </w:r>
-      <w:fldSimple w:instr=" SEQ Figure \* ARABIC ">
-        <w:r>
-          <w:rPr>
-            <w:noProof/>
-          </w:rPr>
-          <w:t>20</w:t>
-        </w:r>
-      </w:fldSimple>
+      <w:r>
+        <w:fldChar w:fldCharType="begin"/>
+      </w:r>
+      <w:r>
+        <w:instrText xml:space="preserve"> SEQ Figure \* ARABIC </w:instrText>
+      </w:r>
+      <w:r>
+        <w:fldChar w:fldCharType="separate"/>
+      </w:r>
+      <w:r>
+        <w:rPr>
+          <w:noProof/>
+        </w:rPr>
+        <w:t>20</w:t>
+      </w:r>
+      <w:r>
+        <w:rPr>
+          <w:noProof/>
+        </w:rPr>
+        <w:fldChar w:fldCharType="end"/>
+      </w:r>
       <w:r>
         <w:t>: UML Use Case Diagram</w:t>
       </w:r>
@@ -18505,14 +19322,27 @@
       <w:r>
         <w:t xml:space="preserve">Figure </w:t>
       </w:r>
-      <w:fldSimple w:instr=" SEQ Figure \* ARABIC ">
-        <w:r>
-          <w:rPr>
-            <w:noProof/>
-          </w:rPr>
-          <w:t>21</w:t>
-        </w:r>
-      </w:fldSimple>
+      <w:r>
+        <w:fldChar w:fldCharType="begin"/>
+      </w:r>
+      <w:r>
+        <w:instrText xml:space="preserve"> SEQ Figure \* ARABIC </w:instrText>
+      </w:r>
+      <w:r>
+        <w:fldChar w:fldCharType="separate"/>
+      </w:r>
+      <w:r>
+        <w:rPr>
+          <w:noProof/>
+        </w:rPr>
+        <w:t>21</w:t>
+      </w:r>
+      <w:r>
+        <w:rPr>
+          <w:noProof/>
+        </w:rPr>
+        <w:fldChar w:fldCharType="end"/>
+      </w:r>
       <w:r>
         <w:t>: JSON Database Structure (Firebase)</w:t>
       </w:r>
@@ -18540,7 +19370,15 @@
     </w:p>
     <w:p>
       <w:r>
-        <w:t>In order for the application to look and feel professional, it was important that a appropriate name and logo was</w:t>
+        <w:t xml:space="preserve">In order for the application to look and feel professional, it was important that </w:t>
+      </w:r>
+      <w:proofErr w:type="spellStart"/>
+      <w:r>
+        <w:t>a</w:t>
+      </w:r>
+      <w:proofErr w:type="spellEnd"/>
+      <w:r>
+        <w:t xml:space="preserve"> appropriate name and logo was</w:t>
       </w:r>
       <w:r>
         <w:t xml:space="preserve"> chosen</w:t>
@@ -18549,12 +19387,38 @@
         <w:t xml:space="preserve">. </w:t>
       </w:r>
       <w:r>
-        <w:t xml:space="preserve">Since it proposed application was aimed at helping improve the well-being and the overall health of its users, the name “Healthify” was chosen which gave off the feeling of helping you improving your lifestyle. </w:t>
-      </w:r>
-    </w:p>
-    <w:p>
-      <w:r>
-        <w:t>After deciding on the name, the next step was to create a logo. It was important that the logo also looked professional with the right colours and gave the visual representation of healthy lifestyle by choosing the appropriate colour theme. The colour ‘Dark Green’ was chosen as the primary colour, ‘Lime Green’ as the secondary, and white as adjacent.</w:t>
+        <w:t xml:space="preserve">Since </w:t>
+      </w:r>
+      <w:r>
+        <w:t>the</w:t>
+      </w:r>
+      <w:r>
+        <w:t xml:space="preserve"> proposed application was aimed at helping improve the well-being and the overall health of its users, the name “</w:t>
+      </w:r>
+      <w:proofErr w:type="spellStart"/>
+      <w:r>
+        <w:t>Healthify</w:t>
+      </w:r>
+      <w:proofErr w:type="spellEnd"/>
+      <w:r>
+        <w:t xml:space="preserve">” was chosen which gave off the feeling of helping you improving your lifestyle. </w:t>
+      </w:r>
+    </w:p>
+    <w:p>
+      <w:r>
+        <w:t xml:space="preserve">After deciding on the name, the next step was to create a logo. It was important that the logo also looked professional with the right colours and gave the visual representation of healthy lifestyle by choosing the appropriate colour theme. The colour ‘Dark Green’ was chosen as the primary colour, ‘Lime Green’ as the secondary, and </w:t>
+      </w:r>
+      <w:r>
+        <w:t>‘W</w:t>
+      </w:r>
+      <w:r>
+        <w:t>hite</w:t>
+      </w:r>
+      <w:r>
+        <w:t>’</w:t>
+      </w:r>
+      <w:r>
+        <w:t xml:space="preserve"> as adjacent.</w:t>
       </w:r>
       <w:r>
         <w:t xml:space="preserve"> </w:t>
@@ -18633,14 +19497,27 @@
       <w:r>
         <w:t xml:space="preserve">Figure </w:t>
       </w:r>
-      <w:fldSimple w:instr=" SEQ Figure \* ARABIC ">
-        <w:r>
-          <w:rPr>
-            <w:noProof/>
-          </w:rPr>
-          <w:t>22</w:t>
-        </w:r>
-      </w:fldSimple>
+      <w:r>
+        <w:fldChar w:fldCharType="begin"/>
+      </w:r>
+      <w:r>
+        <w:instrText xml:space="preserve"> SEQ Figure \* ARABIC </w:instrText>
+      </w:r>
+      <w:r>
+        <w:fldChar w:fldCharType="separate"/>
+      </w:r>
+      <w:r>
+        <w:rPr>
+          <w:noProof/>
+        </w:rPr>
+        <w:t>22</w:t>
+      </w:r>
+      <w:r>
+        <w:rPr>
+          <w:noProof/>
+        </w:rPr>
+        <w:fldChar w:fldCharType="end"/>
+      </w:r>
       <w:r>
         <w:t>: Logo for the Application</w:t>
       </w:r>
@@ -18735,14 +19612,27 @@
       <w:r>
         <w:t xml:space="preserve">Figure </w:t>
       </w:r>
-      <w:fldSimple w:instr=" SEQ Figure \* ARABIC ">
-        <w:r>
-          <w:rPr>
-            <w:noProof/>
-          </w:rPr>
-          <w:t>23</w:t>
-        </w:r>
-      </w:fldSimple>
+      <w:r>
+        <w:fldChar w:fldCharType="begin"/>
+      </w:r>
+      <w:r>
+        <w:instrText xml:space="preserve"> SEQ Figure \* ARABIC </w:instrText>
+      </w:r>
+      <w:r>
+        <w:fldChar w:fldCharType="separate"/>
+      </w:r>
+      <w:r>
+        <w:rPr>
+          <w:noProof/>
+        </w:rPr>
+        <w:t>23</w:t>
+      </w:r>
+      <w:r>
+        <w:rPr>
+          <w:noProof/>
+        </w:rPr>
+        <w:fldChar w:fldCharType="end"/>
+      </w:r>
       <w:r>
         <w:t>: User Interface (Home Screen)</w:t>
       </w:r>
@@ -18845,14 +19735,27 @@
       <w:r>
         <w:t xml:space="preserve">Figure </w:t>
       </w:r>
-      <w:fldSimple w:instr=" SEQ Figure \* ARABIC ">
-        <w:r>
-          <w:rPr>
-            <w:noProof/>
-          </w:rPr>
-          <w:t>24</w:t>
-        </w:r>
-      </w:fldSimple>
+      <w:r>
+        <w:fldChar w:fldCharType="begin"/>
+      </w:r>
+      <w:r>
+        <w:instrText xml:space="preserve"> SEQ Figure \* ARABIC </w:instrText>
+      </w:r>
+      <w:r>
+        <w:fldChar w:fldCharType="separate"/>
+      </w:r>
+      <w:r>
+        <w:rPr>
+          <w:noProof/>
+        </w:rPr>
+        <w:t>24</w:t>
+      </w:r>
+      <w:r>
+        <w:rPr>
+          <w:noProof/>
+        </w:rPr>
+        <w:fldChar w:fldCharType="end"/>
+      </w:r>
       <w:r>
         <w:t>: Google Material Guidelines - Bottom Navigation</w:t>
       </w:r>
@@ -18875,7 +19778,19 @@
         <w:t xml:space="preserve">Apart from Googles Material Design Guidelines, Neilson’s 10 Usability Heuristics for User Interface Design (Neilsen, 1994) were also taken into consideration. </w:t>
       </w:r>
       <w:r>
-        <w:t xml:space="preserve">The first heuristic, which the visibility of the system status was achieved by displaying the title of the page the user </w:t>
+        <w:t xml:space="preserve">The first heuristic, </w:t>
+      </w:r>
+      <w:r>
+        <w:t>‘</w:t>
+      </w:r>
+      <w:r>
+        <w:t>the visibility of the system status</w:t>
+      </w:r>
+      <w:r>
+        <w:t>’</w:t>
+      </w:r>
+      <w:r>
+        <w:t xml:space="preserve"> was achieved by displaying the title of the page the user </w:t>
       </w:r>
       <w:r>
         <w:t>navigates</w:t>
@@ -18887,7 +19802,7 @@
         <w:t xml:space="preserve"> The second </w:t>
       </w:r>
       <w:r>
-        <w:t xml:space="preserve">heuristic is to make sure the language used match between the system and the real world, which was accomplished by terminology which was commonly used in sport related applications such as “Fitness Tracker” which should be simple for the user to understand. The third heuristic, user control and freedom </w:t>
+        <w:t xml:space="preserve">heuristic is to make sure the language used match between the system and the real world, which was accomplished by terminology commonly used in sport related applications such as “Fitness Tracker” which should be simple for the user to understand. The third heuristic, user control and freedom </w:t>
       </w:r>
       <w:r>
         <w:t xml:space="preserve">were </w:t>
@@ -19115,14 +20030,27 @@
       <w:r>
         <w:t xml:space="preserve">Figure </w:t>
       </w:r>
-      <w:fldSimple w:instr=" SEQ Figure \* ARABIC ">
-        <w:r>
-          <w:rPr>
-            <w:noProof/>
-          </w:rPr>
-          <w:t>25</w:t>
-        </w:r>
-      </w:fldSimple>
+      <w:r>
+        <w:fldChar w:fldCharType="begin"/>
+      </w:r>
+      <w:r>
+        <w:instrText xml:space="preserve"> SEQ Figure \* ARABIC </w:instrText>
+      </w:r>
+      <w:r>
+        <w:fldChar w:fldCharType="separate"/>
+      </w:r>
+      <w:r>
+        <w:rPr>
+          <w:noProof/>
+        </w:rPr>
+        <w:t>25</w:t>
+      </w:r>
+      <w:r>
+        <w:rPr>
+          <w:noProof/>
+        </w:rPr>
+        <w:fldChar w:fldCharType="end"/>
+      </w:r>
       <w:r>
         <w:t>: System Architecture Diagram</w:t>
       </w:r>
@@ -19220,14 +20148,27 @@
       <w:r>
         <w:t xml:space="preserve">Figure </w:t>
       </w:r>
-      <w:fldSimple w:instr=" SEQ Figure \* ARABIC ">
-        <w:r>
-          <w:rPr>
-            <w:noProof/>
-          </w:rPr>
-          <w:t>26</w:t>
-        </w:r>
-      </w:fldSimple>
+      <w:r>
+        <w:fldChar w:fldCharType="begin"/>
+      </w:r>
+      <w:r>
+        <w:instrText xml:space="preserve"> SEQ Figure \* ARABIC </w:instrText>
+      </w:r>
+      <w:r>
+        <w:fldChar w:fldCharType="separate"/>
+      </w:r>
+      <w:r>
+        <w:rPr>
+          <w:noProof/>
+        </w:rPr>
+        <w:t>26</w:t>
+      </w:r>
+      <w:r>
+        <w:rPr>
+          <w:noProof/>
+        </w:rPr>
+        <w:fldChar w:fldCharType="end"/>
+      </w:r>
       <w:r>
         <w:t>: GitHub Repository for Project</w:t>
       </w:r>
@@ -19235,7 +20176,13 @@
     </w:p>
     <w:p>
       <w:r>
-        <w:t xml:space="preserve">At the end of each day, a commit was made to ensure the latest version of the source code is always back up. </w:t>
+        <w:t>At the end of each day, a commit was made to ensure the latest version of the source code is always back</w:t>
+      </w:r>
+      <w:r>
+        <w:t>ed</w:t>
+      </w:r>
+      <w:r>
+        <w:t xml:space="preserve"> up. </w:t>
       </w:r>
     </w:p>
     <w:p>
@@ -19350,14 +20297,27 @@
       <w:r>
         <w:t xml:space="preserve">Figure </w:t>
       </w:r>
-      <w:fldSimple w:instr=" SEQ Figure \* ARABIC ">
-        <w:r>
-          <w:rPr>
-            <w:noProof/>
-          </w:rPr>
-          <w:t>27</w:t>
-        </w:r>
-      </w:fldSimple>
+      <w:r>
+        <w:fldChar w:fldCharType="begin"/>
+      </w:r>
+      <w:r>
+        <w:instrText xml:space="preserve"> SEQ Figure \* ARABIC </w:instrText>
+      </w:r>
+      <w:r>
+        <w:fldChar w:fldCharType="separate"/>
+      </w:r>
+      <w:r>
+        <w:rPr>
+          <w:noProof/>
+        </w:rPr>
+        <w:t>27</w:t>
+      </w:r>
+      <w:r>
+        <w:rPr>
+          <w:noProof/>
+        </w:rPr>
+        <w:fldChar w:fldCharType="end"/>
+      </w:r>
       <w:r>
         <w:t>: Scrum Board (Sprint 1</w:t>
       </w:r>
@@ -19508,14 +20468,27 @@
       <w:r>
         <w:t xml:space="preserve">Figure </w:t>
       </w:r>
-      <w:fldSimple w:instr=" SEQ Figure \* ARABIC ">
-        <w:r>
-          <w:rPr>
-            <w:noProof/>
-          </w:rPr>
-          <w:t>28</w:t>
-        </w:r>
-      </w:fldSimple>
+      <w:r>
+        <w:fldChar w:fldCharType="begin"/>
+      </w:r>
+      <w:r>
+        <w:instrText xml:space="preserve"> SEQ Figure \* ARABIC </w:instrText>
+      </w:r>
+      <w:r>
+        <w:fldChar w:fldCharType="separate"/>
+      </w:r>
+      <w:r>
+        <w:rPr>
+          <w:noProof/>
+        </w:rPr>
+        <w:t>28</w:t>
+      </w:r>
+      <w:r>
+        <w:rPr>
+          <w:noProof/>
+        </w:rPr>
+        <w:fldChar w:fldCharType="end"/>
+      </w:r>
       <w:r>
         <w:t>: Project Gradle File</w:t>
       </w:r>
@@ -19597,14 +20570,27 @@
       <w:r>
         <w:t xml:space="preserve">Figure </w:t>
       </w:r>
-      <w:fldSimple w:instr=" SEQ Figure \* ARABIC ">
-        <w:r>
-          <w:rPr>
-            <w:noProof/>
-          </w:rPr>
-          <w:t>29</w:t>
-        </w:r>
-      </w:fldSimple>
+      <w:r>
+        <w:fldChar w:fldCharType="begin"/>
+      </w:r>
+      <w:r>
+        <w:instrText xml:space="preserve"> SEQ Figure \* ARABIC </w:instrText>
+      </w:r>
+      <w:r>
+        <w:fldChar w:fldCharType="separate"/>
+      </w:r>
+      <w:r>
+        <w:rPr>
+          <w:noProof/>
+        </w:rPr>
+        <w:t>29</w:t>
+      </w:r>
+      <w:r>
+        <w:rPr>
+          <w:noProof/>
+        </w:rPr>
+        <w:fldChar w:fldCharType="end"/>
+      </w:r>
       <w:r>
         <w:t>: Firebase Database Setup</w:t>
       </w:r>
@@ -19722,14 +20708,27 @@
       <w:r>
         <w:t xml:space="preserve">Figure </w:t>
       </w:r>
-      <w:fldSimple w:instr=" SEQ Figure \* ARABIC ">
-        <w:r>
-          <w:rPr>
-            <w:noProof/>
-          </w:rPr>
-          <w:t>30</w:t>
-        </w:r>
-      </w:fldSimple>
+      <w:r>
+        <w:fldChar w:fldCharType="begin"/>
+      </w:r>
+      <w:r>
+        <w:instrText xml:space="preserve"> SEQ Figure \* ARABIC </w:instrText>
+      </w:r>
+      <w:r>
+        <w:fldChar w:fldCharType="separate"/>
+      </w:r>
+      <w:r>
+        <w:rPr>
+          <w:noProof/>
+        </w:rPr>
+        <w:t>30</w:t>
+      </w:r>
+      <w:r>
+        <w:rPr>
+          <w:noProof/>
+        </w:rPr>
+        <w:fldChar w:fldCharType="end"/>
+      </w:r>
       <w:r>
         <w:t>: Login Details Validation</w:t>
       </w:r>
@@ -19818,14 +20817,27 @@
       <w:r>
         <w:t xml:space="preserve">Figure </w:t>
       </w:r>
-      <w:fldSimple w:instr=" SEQ Figure \* ARABIC ">
-        <w:r>
-          <w:rPr>
-            <w:noProof/>
-          </w:rPr>
-          <w:t>31</w:t>
-        </w:r>
-      </w:fldSimple>
+      <w:r>
+        <w:fldChar w:fldCharType="begin"/>
+      </w:r>
+      <w:r>
+        <w:instrText xml:space="preserve"> SEQ Figure \* ARABIC </w:instrText>
+      </w:r>
+      <w:r>
+        <w:fldChar w:fldCharType="separate"/>
+      </w:r>
+      <w:r>
+        <w:rPr>
+          <w:noProof/>
+        </w:rPr>
+        <w:t>31</w:t>
+      </w:r>
+      <w:r>
+        <w:rPr>
+          <w:noProof/>
+        </w:rPr>
+        <w:fldChar w:fldCharType="end"/>
+      </w:r>
       <w:r>
         <w:t>: Validation on Registration Screen</w:t>
       </w:r>
@@ -20053,14 +21065,27 @@
                             <w:r>
                               <w:t xml:space="preserve">Figure </w:t>
                             </w:r>
-                            <w:fldSimple w:instr=" SEQ Figure \* ARABIC ">
-                              <w:r>
-                                <w:rPr>
-                                  <w:noProof/>
-                                </w:rPr>
-                                <w:t>32</w:t>
-                              </w:r>
-                            </w:fldSimple>
+                            <w:r>
+                              <w:fldChar w:fldCharType="begin"/>
+                            </w:r>
+                            <w:r>
+                              <w:instrText xml:space="preserve"> SEQ Figure \* ARABIC </w:instrText>
+                            </w:r>
+                            <w:r>
+                              <w:fldChar w:fldCharType="separate"/>
+                            </w:r>
+                            <w:r>
+                              <w:rPr>
+                                <w:noProof/>
+                              </w:rPr>
+                              <w:t>32</w:t>
+                            </w:r>
+                            <w:r>
+                              <w:rPr>
+                                <w:noProof/>
+                              </w:rPr>
+                              <w:fldChar w:fldCharType="end"/>
+                            </w:r>
                             <w:r>
                               <w:t>: Detailed Activity Screen</w:t>
                             </w:r>
@@ -20096,14 +21121,27 @@
                       <w:r>
                         <w:t xml:space="preserve">Figure </w:t>
                       </w:r>
-                      <w:fldSimple w:instr=" SEQ Figure \* ARABIC ">
-                        <w:r>
-                          <w:rPr>
-                            <w:noProof/>
-                          </w:rPr>
-                          <w:t>32</w:t>
-                        </w:r>
-                      </w:fldSimple>
+                      <w:r>
+                        <w:fldChar w:fldCharType="begin"/>
+                      </w:r>
+                      <w:r>
+                        <w:instrText xml:space="preserve"> SEQ Figure \* ARABIC </w:instrText>
+                      </w:r>
+                      <w:r>
+                        <w:fldChar w:fldCharType="separate"/>
+                      </w:r>
+                      <w:r>
+                        <w:rPr>
+                          <w:noProof/>
+                        </w:rPr>
+                        <w:t>32</w:t>
+                      </w:r>
+                      <w:r>
+                        <w:rPr>
+                          <w:noProof/>
+                        </w:rPr>
+                        <w:fldChar w:fldCharType="end"/>
+                      </w:r>
                       <w:r>
                         <w:t>: Detailed Activity Screen</w:t>
                       </w:r>
@@ -20170,14 +21208,27 @@
                             <w:r>
                               <w:t xml:space="preserve">Figure </w:t>
                             </w:r>
-                            <w:fldSimple w:instr=" SEQ Figure \* ARABIC ">
-                              <w:r>
-                                <w:rPr>
-                                  <w:noProof/>
-                                </w:rPr>
-                                <w:t>33</w:t>
-                              </w:r>
-                            </w:fldSimple>
+                            <w:r>
+                              <w:fldChar w:fldCharType="begin"/>
+                            </w:r>
+                            <w:r>
+                              <w:instrText xml:space="preserve"> SEQ Figure \* ARABIC </w:instrText>
+                            </w:r>
+                            <w:r>
+                              <w:fldChar w:fldCharType="separate"/>
+                            </w:r>
+                            <w:r>
+                              <w:rPr>
+                                <w:noProof/>
+                              </w:rPr>
+                              <w:t>33</w:t>
+                            </w:r>
+                            <w:r>
+                              <w:rPr>
+                                <w:noProof/>
+                              </w:rPr>
+                              <w:fldChar w:fldCharType="end"/>
+                            </w:r>
                             <w:r>
                               <w:t>: Outdoor Activities Screen</w:t>
                             </w:r>
@@ -20214,14 +21265,27 @@
                       <w:r>
                         <w:t xml:space="preserve">Figure </w:t>
                       </w:r>
-                      <w:fldSimple w:instr=" SEQ Figure \* ARABIC ">
-                        <w:r>
-                          <w:rPr>
-                            <w:noProof/>
-                          </w:rPr>
-                          <w:t>33</w:t>
-                        </w:r>
-                      </w:fldSimple>
+                      <w:r>
+                        <w:fldChar w:fldCharType="begin"/>
+                      </w:r>
+                      <w:r>
+                        <w:instrText xml:space="preserve"> SEQ Figure \* ARABIC </w:instrText>
+                      </w:r>
+                      <w:r>
+                        <w:fldChar w:fldCharType="separate"/>
+                      </w:r>
+                      <w:r>
+                        <w:rPr>
+                          <w:noProof/>
+                        </w:rPr>
+                        <w:t>33</w:t>
+                      </w:r>
+                      <w:r>
+                        <w:rPr>
+                          <w:noProof/>
+                        </w:rPr>
+                        <w:fldChar w:fldCharType="end"/>
+                      </w:r>
                       <w:r>
                         <w:t>: Outdoor Activities Screen</w:t>
                       </w:r>
@@ -20828,14 +21892,27 @@
       <w:r>
         <w:t xml:space="preserve">debugging was doing using </w:t>
       </w:r>
-      <w:r>
-        <w:t>Log.d() method</w:t>
+      <w:proofErr w:type="spellStart"/>
+      <w:r>
+        <w:t>Log.d</w:t>
+      </w:r>
+      <w:proofErr w:type="spellEnd"/>
+      <w:r>
+        <w:t>() method</w:t>
       </w:r>
       <w:r>
         <w:t xml:space="preserve"> to help see</w:t>
       </w:r>
       <w:r>
-        <w:t xml:space="preserve"> what error the getException() was displaying. This helped to determine the problem, which was the data users typed into the input fields were not being converted into strings before accessing the database trying to match user details. </w:t>
+        <w:t xml:space="preserve"> what error the </w:t>
+      </w:r>
+      <w:proofErr w:type="spellStart"/>
+      <w:r>
+        <w:t>getException</w:t>
+      </w:r>
+      <w:proofErr w:type="spellEnd"/>
+      <w:r>
+        <w:t xml:space="preserve">() was displaying. This helped to determine the problem, which was the data users typed into the input fields were not being converted into strings before accessing the database trying to match user details. </w:t>
       </w:r>
       <w:r>
         <w:t>Another issue faced was that the recycler view on the sport/physical activities screen had too much space between each item/activity name. After doing some debugging</w:t>
@@ -20954,14 +22031,27 @@
       <w:r>
         <w:t xml:space="preserve">Table </w:t>
       </w:r>
-      <w:fldSimple w:instr=" SEQ Table \* ARABIC ">
-        <w:r>
-          <w:rPr>
-            <w:noProof/>
-          </w:rPr>
-          <w:t>4</w:t>
-        </w:r>
-      </w:fldSimple>
+      <w:r>
+        <w:fldChar w:fldCharType="begin"/>
+      </w:r>
+      <w:r>
+        <w:instrText xml:space="preserve"> SEQ Table \* ARABIC </w:instrText>
+      </w:r>
+      <w:r>
+        <w:fldChar w:fldCharType="separate"/>
+      </w:r>
+      <w:r>
+        <w:rPr>
+          <w:noProof/>
+        </w:rPr>
+        <w:t>4</w:t>
+      </w:r>
+      <w:r>
+        <w:rPr>
+          <w:noProof/>
+        </w:rPr>
+        <w:fldChar w:fldCharType="end"/>
+      </w:r>
       <w:r>
         <w:t>: Functional Requirements Testing</w:t>
       </w:r>
@@ -21967,14 +23057,27 @@
       <w:r>
         <w:t xml:space="preserve">Figure </w:t>
       </w:r>
-      <w:fldSimple w:instr=" SEQ Figure \* ARABIC ">
-        <w:r>
-          <w:rPr>
-            <w:noProof/>
-          </w:rPr>
-          <w:t>34</w:t>
-        </w:r>
-      </w:fldSimple>
+      <w:r>
+        <w:fldChar w:fldCharType="begin"/>
+      </w:r>
+      <w:r>
+        <w:instrText xml:space="preserve"> SEQ Figure \* ARABIC </w:instrText>
+      </w:r>
+      <w:r>
+        <w:fldChar w:fldCharType="separate"/>
+      </w:r>
+      <w:r>
+        <w:rPr>
+          <w:noProof/>
+        </w:rPr>
+        <w:t>34</w:t>
+      </w:r>
+      <w:r>
+        <w:rPr>
+          <w:noProof/>
+        </w:rPr>
+        <w:fldChar w:fldCharType="end"/>
+      </w:r>
       <w:r>
         <w:t>: Application on Samsung Galaxy Note 10 Plus</w:t>
       </w:r>
@@ -22051,14 +23154,27 @@
       <w:r>
         <w:t xml:space="preserve">Figure </w:t>
       </w:r>
-      <w:fldSimple w:instr=" SEQ Figure \* ARABIC ">
-        <w:r>
-          <w:rPr>
-            <w:noProof/>
-          </w:rPr>
-          <w:t>35</w:t>
-        </w:r>
-      </w:fldSimple>
+      <w:r>
+        <w:fldChar w:fldCharType="begin"/>
+      </w:r>
+      <w:r>
+        <w:instrText xml:space="preserve"> SEQ Figure \* ARABIC </w:instrText>
+      </w:r>
+      <w:r>
+        <w:fldChar w:fldCharType="separate"/>
+      </w:r>
+      <w:r>
+        <w:rPr>
+          <w:noProof/>
+        </w:rPr>
+        <w:t>35</w:t>
+      </w:r>
+      <w:r>
+        <w:rPr>
+          <w:noProof/>
+        </w:rPr>
+        <w:fldChar w:fldCharType="end"/>
+      </w:r>
       <w:r>
         <w:t xml:space="preserve">: </w:t>
       </w:r>
@@ -22141,14 +23257,27 @@
       <w:r>
         <w:t xml:space="preserve">Figure </w:t>
       </w:r>
-      <w:fldSimple w:instr=" SEQ Figure \* ARABIC ">
-        <w:r>
-          <w:rPr>
-            <w:noProof/>
-          </w:rPr>
-          <w:t>36</w:t>
-        </w:r>
-      </w:fldSimple>
+      <w:r>
+        <w:fldChar w:fldCharType="begin"/>
+      </w:r>
+      <w:r>
+        <w:instrText xml:space="preserve"> SEQ Figure \* ARABIC </w:instrText>
+      </w:r>
+      <w:r>
+        <w:fldChar w:fldCharType="separate"/>
+      </w:r>
+      <w:r>
+        <w:rPr>
+          <w:noProof/>
+        </w:rPr>
+        <w:t>36</w:t>
+      </w:r>
+      <w:r>
+        <w:rPr>
+          <w:noProof/>
+        </w:rPr>
+        <w:fldChar w:fldCharType="end"/>
+      </w:r>
       <w:r>
         <w:t>: Application on Google Nexus 5x</w:t>
       </w:r>
@@ -22233,14 +23362,27 @@
       <w:r>
         <w:t xml:space="preserve">Table </w:t>
       </w:r>
-      <w:fldSimple w:instr=" SEQ Table \* ARABIC ">
-        <w:r>
-          <w:rPr>
-            <w:noProof/>
-          </w:rPr>
-          <w:t>5</w:t>
-        </w:r>
-      </w:fldSimple>
+      <w:r>
+        <w:fldChar w:fldCharType="begin"/>
+      </w:r>
+      <w:r>
+        <w:instrText xml:space="preserve"> SEQ Table \* ARABIC </w:instrText>
+      </w:r>
+      <w:r>
+        <w:fldChar w:fldCharType="separate"/>
+      </w:r>
+      <w:r>
+        <w:rPr>
+          <w:noProof/>
+        </w:rPr>
+        <w:t>5</w:t>
+      </w:r>
+      <w:r>
+        <w:rPr>
+          <w:noProof/>
+        </w:rPr>
+        <w:fldChar w:fldCharType="end"/>
+      </w:r>
       <w:r>
         <w:t>: Usability Questionnaire</w:t>
       </w:r>
@@ -22512,14 +23654,27 @@
       <w:r>
         <w:t xml:space="preserve">Table </w:t>
       </w:r>
-      <w:fldSimple w:instr=" SEQ Table \* ARABIC ">
-        <w:r>
-          <w:rPr>
-            <w:noProof/>
-          </w:rPr>
-          <w:t>6</w:t>
-        </w:r>
-      </w:fldSimple>
+      <w:r>
+        <w:fldChar w:fldCharType="begin"/>
+      </w:r>
+      <w:r>
+        <w:instrText xml:space="preserve"> SEQ Table \* ARABIC </w:instrText>
+      </w:r>
+      <w:r>
+        <w:fldChar w:fldCharType="separate"/>
+      </w:r>
+      <w:r>
+        <w:rPr>
+          <w:noProof/>
+        </w:rPr>
+        <w:t>6</w:t>
+      </w:r>
+      <w:r>
+        <w:rPr>
+          <w:noProof/>
+        </w:rPr>
+        <w:fldChar w:fldCharType="end"/>
+      </w:r>
       <w:r>
         <w:t xml:space="preserve">: </w:t>
       </w:r>
@@ -22707,14 +23862,27 @@
       <w:r>
         <w:t xml:space="preserve">Table </w:t>
       </w:r>
-      <w:fldSimple w:instr=" SEQ Table \* ARABIC ">
-        <w:r>
-          <w:rPr>
-            <w:noProof/>
-          </w:rPr>
-          <w:t>7</w:t>
-        </w:r>
-      </w:fldSimple>
+      <w:r>
+        <w:fldChar w:fldCharType="begin"/>
+      </w:r>
+      <w:r>
+        <w:instrText xml:space="preserve"> SEQ Table \* ARABIC </w:instrText>
+      </w:r>
+      <w:r>
+        <w:fldChar w:fldCharType="separate"/>
+      </w:r>
+      <w:r>
+        <w:rPr>
+          <w:noProof/>
+        </w:rPr>
+        <w:t>7</w:t>
+      </w:r>
+      <w:r>
+        <w:rPr>
+          <w:noProof/>
+        </w:rPr>
+        <w:fldChar w:fldCharType="end"/>
+      </w:r>
       <w:r>
         <w:t xml:space="preserve">: </w:t>
       </w:r>
@@ -23386,7 +24554,15 @@
       </w:r>
       <w:r>
         <w:lastRenderedPageBreak/>
-        <w:t xml:space="preserve">research can be done to look for external api or add a separate functionality where clubs and facility owners can add/advertise their clubs using the app. </w:t>
+        <w:t xml:space="preserve">research can be done to look for external </w:t>
+      </w:r>
+      <w:proofErr w:type="spellStart"/>
+      <w:r>
+        <w:t>api</w:t>
+      </w:r>
+      <w:proofErr w:type="spellEnd"/>
+      <w:r>
+        <w:t xml:space="preserve"> or add a separate functionality where clubs and facility owners can add/advertise their clubs using the app. </w:t>
       </w:r>
     </w:p>
     <w:p>
@@ -23433,7 +24609,13 @@
         <w:t xml:space="preserve"> access or would like to use the application</w:t>
       </w:r>
       <w:r>
-        <w:t>, but cannot due to unstable internet connection</w:t>
+        <w:t xml:space="preserve">, but </w:t>
+      </w:r>
+      <w:r>
+        <w:t>cannot be</w:t>
+      </w:r>
+      <w:r>
+        <w:t xml:space="preserve"> due to unstable internet connection</w:t>
       </w:r>
       <w:r>
         <w:t xml:space="preserve">. </w:t>
@@ -23485,13 +24667,7 @@
         <w:rPr>
           <w:szCs w:val="20"/>
         </w:rPr>
-        <w:t>promote a healthier lifestyle through a smartphone application by encouraging individuals to exercise more and help to implement healthy habits in their lives</w:t>
-      </w:r>
-      <w:r>
-        <w:rPr>
-          <w:szCs w:val="20"/>
-        </w:rPr>
-        <w:t>.</w:t>
+        <w:t>promote a healthier lifestyle through a smartphone application by encouraging individuals to exercise more and help to implement healthy habits in their lives.</w:t>
       </w:r>
       <w:r>
         <w:rPr>
@@ -23739,11 +24915,32 @@
     </w:p>
     <w:p>
       <w:r>
-        <w:t>Although the project can be considered a success, there are still areas for improvement as highlighted previously</w:t>
+        <w:t xml:space="preserve">In this section, few </w:t>
+      </w:r>
+      <w:r>
+        <w:t>areas</w:t>
+      </w:r>
+      <w:r>
+        <w:t xml:space="preserve"> ar</w:t>
+      </w:r>
+      <w:r>
+        <w:t xml:space="preserve">e highlighted </w:t>
+      </w:r>
+      <w:r>
+        <w:t>for future work, a</w:t>
+      </w:r>
+      <w:r>
+        <w:t xml:space="preserve">lthough the project can be considered a success, there </w:t>
+      </w:r>
+      <w:r>
+        <w:t>will always be room for improvement</w:t>
       </w:r>
       <w:r>
         <w:t>.</w:t>
       </w:r>
+      <w:r>
+        <w:t xml:space="preserve"> </w:t>
+      </w:r>
     </w:p>
     <w:p>
       <w:r>
@@ -23752,28 +24949,74 @@
       <w:r>
         <w:t xml:space="preserve">implement an offline mode for the application where users can use some functionality or features that do not heavily rely on the internet connection. </w:t>
       </w:r>
-    </w:p>
-    <w:p>
-      <w:r>
-        <w:t>Motivational reminders</w:t>
-      </w:r>
-    </w:p>
-    <w:p>
-      <w:r>
-        <w:t xml:space="preserve">Add friends </w:t>
-      </w:r>
-    </w:p>
-    <w:p>
-      <w:r>
-        <w:t>N</w:t>
-      </w:r>
-      <w:r>
-        <w:t>otifications</w:t>
-      </w:r>
-    </w:p>
-    <w:p>
-      <w:r>
-        <w:t>Exercise videos</w:t>
+      <w:r>
+        <w:t xml:space="preserve">This would allow a wider range of users to be interested in using the application as most health-related smartphone applications require an internet connection. </w:t>
+      </w:r>
+    </w:p>
+    <w:p>
+      <w:r>
+        <w:t>Another Improvement could be m</w:t>
+      </w:r>
+      <w:r>
+        <w:t>otivational reminders</w:t>
+      </w:r>
+      <w:r>
+        <w:t xml:space="preserve"> to further encourage the users and help motivate them. At times just hearing a few nice motivational words can push people further and make sure they keep they eyes on the finish line. </w:t>
+      </w:r>
+      <w:r>
+        <w:t xml:space="preserve">This can be done through notifications which can also remind the users to keep up the daily workouts because when someone is trying to implement something new in their daily routine, it can prove to be </w:t>
+      </w:r>
+      <w:r>
+        <w:t>difficult,</w:t>
+      </w:r>
+      <w:r>
+        <w:t xml:space="preserve"> </w:t>
+      </w:r>
+      <w:r>
+        <w:t>as</w:t>
+      </w:r>
+      <w:r>
+        <w:t xml:space="preserve"> it would not always be on their mind. </w:t>
+      </w:r>
+      <w:r>
+        <w:t xml:space="preserve">Therefore, a small motivational reminder through notifications can be very helpful. </w:t>
+      </w:r>
+    </w:p>
+    <w:p>
+      <w:r>
+        <w:t xml:space="preserve">There is also room for improvement for the ‘chat room’ </w:t>
+      </w:r>
+      <w:r>
+        <w:t>feature because</w:t>
+      </w:r>
+      <w:r>
+        <w:t xml:space="preserve"> some users can be shy or overwhelmed by meeting so many new people, they are not familiar with. Therefore, it can be useful to have a feature where users can add others as friends so they can message them privately. </w:t>
+      </w:r>
+      <w:r>
+        <w:t xml:space="preserve">This can also help users who wish to ask a question but do not feel comfortable asking publicly. </w:t>
+      </w:r>
+    </w:p>
+    <w:p>
+      <w:r>
+        <w:lastRenderedPageBreak/>
+        <w:t>The application could also use videos of different activities</w:t>
+      </w:r>
+      <w:r>
+        <w:t>/sports</w:t>
+      </w:r>
+      <w:r>
+        <w:t xml:space="preserve"> to give users a better idea </w:t>
+      </w:r>
+      <w:r>
+        <w:t xml:space="preserve">on how they are done or played, additionally have </w:t>
+      </w:r>
+      <w:r>
+        <w:t xml:space="preserve">videos on how to perform certain indoor activities to avoid users performing them incorrectly and hurting themselves in the process. </w:t>
+      </w:r>
+    </w:p>
+    <w:p>
+      <w:r>
+        <w:t xml:space="preserve">The solution currently can only be used by Android smartphones, to reach a wider audience, research could be done in the future on how to implement the application for users who use iPhones. </w:t>
       </w:r>
     </w:p>
     <w:p>
@@ -23787,20 +25030,166 @@
       <w:bookmarkEnd w:id="179"/>
     </w:p>
     <w:p>
-      <w:r>
-        <w:t xml:space="preserve">This </w:t>
-      </w:r>
-      <w:r>
-        <w:t>section</w:t>
-      </w:r>
-      <w:r>
-        <w:t xml:space="preserve"> should include a discussion of the four </w:t>
-      </w:r>
-      <w:r>
-        <w:t xml:space="preserve">LESPIs </w:t>
-      </w:r>
-      <w:r>
-        <w:t xml:space="preserve">and the way in which you project has/will/could impact on each. </w:t>
+      <w:pPr>
+        <w:pStyle w:val="Heading3"/>
+      </w:pPr>
+      <w:r>
+        <w:t>Legal</w:t>
+      </w:r>
+    </w:p>
+    <w:p>
+      <w:r>
+        <w:t xml:space="preserve">The proposed solution stores personal information on users, therefore it is important to be aware for the legal issues that would apply to the </w:t>
+      </w:r>
+      <w:r>
+        <w:t>project</w:t>
+      </w:r>
+      <w:r>
+        <w:t xml:space="preserve">. </w:t>
+      </w:r>
+      <w:r>
+        <w:t xml:space="preserve">For example, the Data Protection Act 2018 controls how organisations or businesses handle personal data. </w:t>
+      </w:r>
+      <w:r>
+        <w:t xml:space="preserve">The solution was developed by keeping the Data Protection Act in mind by using the user data within the application </w:t>
+      </w:r>
+      <w:r>
+        <w:t xml:space="preserve">as specified and stored safely into the cloud database so unauthorised personal do not have access to it. </w:t>
+      </w:r>
+      <w:r>
+        <w:t xml:space="preserve">Even within the application, users cannot see any personal information regarding other users, except usernames which they can choose </w:t>
+      </w:r>
+      <w:r>
+        <w:t>to make</w:t>
+      </w:r>
+      <w:r>
+        <w:t xml:space="preserve"> up or use their actual names if they wish to do so. </w:t>
+      </w:r>
+    </w:p>
+    <w:p>
+      <w:pPr>
+        <w:pStyle w:val="Heading3"/>
+      </w:pPr>
+      <w:r>
+        <w:t>Social</w:t>
+      </w:r>
+    </w:p>
+    <w:p>
+      <w:r>
+        <w:t xml:space="preserve">The project will have </w:t>
+      </w:r>
+      <w:r>
+        <w:t xml:space="preserve">social issues which need to be taken into consideration as well, for example, it will have a positive impact on families and individuals as they aim implement healthy habits in their lives together. </w:t>
+      </w:r>
+      <w:r>
+        <w:t xml:space="preserve">The </w:t>
+      </w:r>
+      <w:r>
+        <w:t>proposed solution</w:t>
+      </w:r>
+      <w:r>
+        <w:t xml:space="preserve"> can also potentially be used by health specialists who may recommend the application to their patients that are struggling with </w:t>
+      </w:r>
+      <w:r>
+        <w:t>an</w:t>
+      </w:r>
+      <w:r>
+        <w:t xml:space="preserve"> unhealthy lifestyle.</w:t>
+      </w:r>
+      <w:r>
+        <w:t xml:space="preserve"> </w:t>
+      </w:r>
+      <w:r>
+        <w:t xml:space="preserve">The </w:t>
+      </w:r>
+      <w:r>
+        <w:lastRenderedPageBreak/>
+        <w:t>schools may</w:t>
+      </w:r>
+      <w:r>
+        <w:t xml:space="preserve"> </w:t>
+      </w:r>
+      <w:r>
+        <w:t xml:space="preserve">also make use of it by encouraging students to use the application, so they get used to having healthy habits from a young age. </w:t>
+      </w:r>
+    </w:p>
+    <w:p>
+      <w:r>
+        <w:t xml:space="preserve">A </w:t>
+      </w:r>
+      <w:r>
+        <w:t>social issue</w:t>
+      </w:r>
+      <w:r>
+        <w:t xml:space="preserve"> that could impact the project negatively is cyberbullying, </w:t>
+      </w:r>
+      <w:r>
+        <w:t xml:space="preserve">since there is a chat function where users can exchange messages between each other, which leaves the possibility of someone being made fun off or being bullied because of a silly question etc. </w:t>
+      </w:r>
+    </w:p>
+    <w:p>
+      <w:pPr>
+        <w:pStyle w:val="Heading3"/>
+      </w:pPr>
+      <w:r>
+        <w:t>Ethical</w:t>
+      </w:r>
+    </w:p>
+    <w:p>
+      <w:r>
+        <w:t xml:space="preserve">Ethical issue which could have </w:t>
+      </w:r>
+      <w:r>
+        <w:t xml:space="preserve">an </w:t>
+      </w:r>
+      <w:r>
+        <w:t xml:space="preserve">impact on the project </w:t>
+      </w:r>
+      <w:r>
+        <w:t xml:space="preserve">is misuse of information </w:t>
+      </w:r>
+      <w:r>
+        <w:t xml:space="preserve">such as identity theft and offensive material. </w:t>
+      </w:r>
+      <w:r>
+        <w:t xml:space="preserve">There are many cases of people committing crimes such as scamming others through identity theft. </w:t>
+      </w:r>
+      <w:r>
+        <w:t>As mentioned previously in the legal issues section, the application ensures the user data is stored safely so unauthorised personal do not have access to it.</w:t>
+      </w:r>
+      <w:r>
+        <w:t xml:space="preserve"> If the information was leaked to the wrong people, they can sell it on the ‘dark web’ or </w:t>
+      </w:r>
+      <w:r>
+        <w:t xml:space="preserve">impersonate someone else using the information to commit crimes. </w:t>
+      </w:r>
+    </w:p>
+    <w:p>
+      <w:pPr>
+        <w:pStyle w:val="Heading3"/>
+      </w:pPr>
+      <w:r>
+        <w:t>Professional</w:t>
+      </w:r>
+    </w:p>
+    <w:p>
+      <w:r>
+        <w:t xml:space="preserve">Throughout the project, the BCS Code of Conduct was followed to create an inclusive smartphone application with professional integrity. </w:t>
+      </w:r>
+      <w:r>
+        <w:t>Google Material Guidelines and Nielsen’s 10 Usability Heuristics for User Interface Design were followed to ensure</w:t>
+      </w:r>
+      <w:r>
+        <w:t xml:space="preserve"> the application </w:t>
+      </w:r>
+      <w:r>
+        <w:t xml:space="preserve">user interface </w:t>
+      </w:r>
+      <w:r>
+        <w:t>looked professional, making it easy to use</w:t>
+      </w:r>
+      <w:r>
+        <w:t xml:space="preserve">. </w:t>
       </w:r>
     </w:p>
     <w:p>
@@ -23815,7 +25204,32 @@
     </w:p>
     <w:p>
       <w:r>
-        <w:t>This section will comprise of a reflection on the project in relation to employment aspirations and the skills that you have developed towards this through engagement with the project.</w:t>
+        <w:t>M</w:t>
+      </w:r>
+      <w:r>
+        <w:t>any skills were learnt over the course of the project that will be very beneficial for future projects</w:t>
+      </w:r>
+      <w:r>
+        <w:t>.</w:t>
+      </w:r>
+      <w:r>
+        <w:t xml:space="preserve"> The project was mainly development in Java using Android Studio, which helped further improve the Java skills and developing android applications professionally. </w:t>
+      </w:r>
+      <w:r>
+        <w:t xml:space="preserve">The project also helped learn some skills that would </w:t>
+      </w:r>
+      <w:r>
+        <w:lastRenderedPageBreak/>
+        <w:t xml:space="preserve">be </w:t>
+      </w:r>
+      <w:r>
+        <w:t>useful</w:t>
+      </w:r>
+      <w:r>
+        <w:t xml:space="preserve"> for future employment, such as Agile project management using scrums framework. </w:t>
+      </w:r>
+      <w:r>
+        <w:t xml:space="preserve">To conclude, the project was considered successful overall in meetings its expectations and aims. </w:t>
       </w:r>
     </w:p>
     <w:p>
@@ -23832,7 +25246,15 @@
     </w:p>
     <w:p>
       <w:r>
-        <w:t>Schwaber &amp; sutherland. 2017. WHAT IS SCRUM?. [Online]. [24 May 2021]. Available from: https://www.scrum.org/resources/what-is-scrum</w:t>
+        <w:t xml:space="preserve">Schwaber &amp; </w:t>
+      </w:r>
+      <w:proofErr w:type="spellStart"/>
+      <w:r>
+        <w:t>sutherland</w:t>
+      </w:r>
+      <w:proofErr w:type="spellEnd"/>
+      <w:r>
+        <w:t>. 2017. WHAT IS SCRUM?. [Online]. [24 May 2021]. Available from: https://www.scrum.org/resources/what-is-scrum</w:t>
       </w:r>
     </w:p>
     <w:p>
@@ -23844,32 +25266,88 @@
           <w:shd w:val="clear" w:color="auto" w:fill="FFFFFF"/>
         </w:rPr>
       </w:pPr>
+      <w:proofErr w:type="spellStart"/>
       <w:r>
         <w:rPr>
           <w:rFonts w:cs="Segoe UI"/>
           <w:color w:val="212529"/>
           <w:shd w:val="clear" w:color="auto" w:fill="FFFFFF"/>
         </w:rPr>
-        <w:t>Ibm cloud education. 2020. Three-Tier Architecture. [Online]. [25 May 2021]. </w:t>
-      </w:r>
-    </w:p>
-    <w:p>
-      <w:pPr>
-        <w:spacing w:after="0"/>
+        <w:t>Ibm</w:t>
+      </w:r>
+      <w:proofErr w:type="spellEnd"/>
+      <w:r>
         <w:rPr>
           <w:rFonts w:cs="Segoe UI"/>
           <w:color w:val="212529"/>
           <w:shd w:val="clear" w:color="auto" w:fill="FFFFFF"/>
         </w:rPr>
-      </w:pPr>
-      <w:r>
+        <w:t xml:space="preserve"> cloud education. 2020. Three-Tier Architecture. [Online]. [25 May 2021]. </w:t>
+      </w:r>
+    </w:p>
+    <w:p>
+      <w:pPr>
+        <w:spacing w:before="240" w:after="0"/>
         <w:rPr>
           <w:rFonts w:cs="Segoe UI"/>
           <w:color w:val="212529"/>
           <w:shd w:val="clear" w:color="auto" w:fill="FFFFFF"/>
         </w:rPr>
+      </w:pPr>
+      <w:r>
+        <w:rPr>
+          <w:rFonts w:cs="Segoe UI"/>
+          <w:color w:val="212529"/>
+          <w:shd w:val="clear" w:color="auto" w:fill="FFFFFF"/>
+        </w:rPr>
         <w:t>Available from: https://www.ibm.com/uk-en/cloud/learn/three-tier-architecture#:~:text=Three%2Dtier%20architecture%20is%20a,associated%20with%20the%20application%20is</w:t>
       </w:r>
+    </w:p>
+    <w:p>
+      <w:pPr>
+        <w:spacing w:before="240"/>
+        <w:rPr>
+          <w:rFonts w:cs="Segoe UI"/>
+          <w:color w:val="212529"/>
+          <w:shd w:val="clear" w:color="auto" w:fill="FFFFFF"/>
+        </w:rPr>
+      </w:pPr>
+      <w:r>
+        <w:rPr>
+          <w:rFonts w:cs="Segoe UI"/>
+          <w:color w:val="212529"/>
+          <w:shd w:val="clear" w:color="auto" w:fill="FFFFFF"/>
+        </w:rPr>
+        <w:t xml:space="preserve">The government </w:t>
+      </w:r>
+      <w:proofErr w:type="spellStart"/>
+      <w:r>
+        <w:rPr>
+          <w:rFonts w:cs="Segoe UI"/>
+          <w:color w:val="212529"/>
+          <w:shd w:val="clear" w:color="auto" w:fill="FFFFFF"/>
+        </w:rPr>
+        <w:t>uk</w:t>
+      </w:r>
+      <w:proofErr w:type="spellEnd"/>
+      <w:r>
+        <w:rPr>
+          <w:rFonts w:cs="Segoe UI"/>
+          <w:color w:val="212529"/>
+          <w:shd w:val="clear" w:color="auto" w:fill="FFFFFF"/>
+        </w:rPr>
+        <w:t>. 2018. The Data Protection Act. [Online]. [27 May 2021]. Available from: https://www.gov.uk/data-protection</w:t>
+      </w:r>
+    </w:p>
+    <w:p>
+      <w:pPr>
+        <w:spacing w:after="0"/>
+        <w:rPr>
+          <w:rFonts w:cs="Segoe UI"/>
+          <w:color w:val="212529"/>
+          <w:shd w:val="clear" w:color="auto" w:fill="FFFFFF"/>
+        </w:rPr>
+      </w:pPr>
     </w:p>
     <w:p/>
     <w:p>
@@ -23898,7 +25376,15 @@
     </w:p>
     <w:p>
       <w:r>
-        <w:t>Jakob nielsen. 1994. 10 Usability Heuristics for User Interface Design. [Online]. [25 May 2021]. Available from: https://www.nngroup.com/articles/ten-usability-heuristics/</w:t>
+        <w:t xml:space="preserve">Jakob </w:t>
+      </w:r>
+      <w:proofErr w:type="spellStart"/>
+      <w:r>
+        <w:t>nielsen</w:t>
+      </w:r>
+      <w:proofErr w:type="spellEnd"/>
+      <w:r>
+        <w:t>. 1994. 10 Usability Heuristics for User Interface Design. [Online]. [25 May 2021]. Available from: https://www.nngroup.com/articles/ten-usability-heuristics/</w:t>
       </w:r>
     </w:p>
     <w:p/>
@@ -23975,7 +25461,27 @@
           <w:szCs w:val="20"/>
           <w:shd w:val="clear" w:color="auto" w:fill="FFFFFF"/>
         </w:rPr>
-        <w:t>Health issue is the main problem this project aims to tackle and provide a potential solution for. According to the NHS (July 2012) a lot of health issues in the UK are due to the lack of exercise which is “as deadly as smoking”. It has been estimated that “one in 10 cases of heart disease (10.5%) and just under one in five cases (18.7%) of colon cancer in the UK” often can be due to lack of exercise. In 2008, inactivity caused more than 5.3 million of the 57 million deaths estimated worldwide (NHS 2012). Lack of exercise can also cause your bones to become weak, risk of diabetes or hypertension (Kristin Davis, n.d).</w:t>
+        <w:t xml:space="preserve">Health issue is the main problem this project aims to tackle and provide a potential solution for. According to the NHS (July 2012) a lot of health issues in the UK are due to the lack of exercise which is “as deadly as smoking”. It has been estimated that “one in 10 cases of heart disease (10.5%) and just under one in five cases (18.7%) of colon cancer in the UK” often can be due to lack of exercise. In 2008, inactivity caused more than 5.3 million of the 57 million deaths estimated worldwide (NHS 2012). Lack of exercise can also cause your bones to become weak, risk of diabetes or hypertension (Kristin Davis, </w:t>
+      </w:r>
+      <w:proofErr w:type="spellStart"/>
+      <w:r>
+        <w:rPr>
+          <w:rFonts w:cs="Arial"/>
+          <w:color w:val="333333"/>
+          <w:szCs w:val="20"/>
+          <w:shd w:val="clear" w:color="auto" w:fill="FFFFFF"/>
+        </w:rPr>
+        <w:t>n.d</w:t>
+      </w:r>
+      <w:proofErr w:type="spellEnd"/>
+      <w:r>
+        <w:rPr>
+          <w:rFonts w:cs="Arial"/>
+          <w:color w:val="333333"/>
+          <w:szCs w:val="20"/>
+          <w:shd w:val="clear" w:color="auto" w:fill="FFFFFF"/>
+        </w:rPr>
+        <w:t>).</w:t>
       </w:r>
     </w:p>
     <w:p>
@@ -24077,7 +25583,27 @@
           <w:szCs w:val="20"/>
           <w:shd w:val="clear" w:color="auto" w:fill="FFFFFF"/>
         </w:rPr>
-        <w:t xml:space="preserve">Team statistics &amp; individual player stats. The app has a built-in function which will automatically write match report for the user. The user can also communicate with the team sending them messages and chat using the app. There are also sport facilities who post leaflets to advertise around the local area and often provide indoor sports opportunities, such as ‘DW Fitness First’, ‘David Lloyd’ and ‘Moorways’ etc who offer indoor boxing and swimming lessons. </w:t>
+        <w:t>Team statistics &amp; individual player stats. The app has a built-in function which will automatically write match report for the user. The user can also communicate with the team sending them messages and chat using the app. There are also sport facilities who post leaflets to advertise around the local area and often provide indoor sports opportunities, such as ‘DW Fitness First’, ‘David Lloyd’ and ‘</w:t>
+      </w:r>
+      <w:proofErr w:type="spellStart"/>
+      <w:r>
+        <w:rPr>
+          <w:rFonts w:cs="Arial"/>
+          <w:color w:val="333333"/>
+          <w:szCs w:val="20"/>
+          <w:shd w:val="clear" w:color="auto" w:fill="FFFFFF"/>
+        </w:rPr>
+        <w:t>Moorways</w:t>
+      </w:r>
+      <w:proofErr w:type="spellEnd"/>
+      <w:r>
+        <w:rPr>
+          <w:rFonts w:cs="Arial"/>
+          <w:color w:val="333333"/>
+          <w:szCs w:val="20"/>
+          <w:shd w:val="clear" w:color="auto" w:fill="FFFFFF"/>
+        </w:rPr>
+        <w:t xml:space="preserve">’ etc who offer indoor boxing and swimming lessons. </w:t>
       </w:r>
     </w:p>
     <w:p>
@@ -24715,7 +26241,27 @@
           <w:sz w:val="20"/>
           <w:szCs w:val="20"/>
         </w:rPr>
-        <w:t>Create a repository for version control which will enable to backup all the data and keep it safe, so it is not lost</w:t>
+        <w:t xml:space="preserve">Create a repository for version control which will enable to </w:t>
+      </w:r>
+      <w:proofErr w:type="spellStart"/>
+      <w:r>
+        <w:rPr>
+          <w:rFonts w:ascii="Verdana" w:hAnsi="Verdana"/>
+          <w:color w:val="000000" w:themeColor="text1"/>
+          <w:sz w:val="20"/>
+          <w:szCs w:val="20"/>
+        </w:rPr>
+        <w:t>backup</w:t>
+      </w:r>
+      <w:proofErr w:type="spellEnd"/>
+      <w:r>
+        <w:rPr>
+          <w:rFonts w:ascii="Verdana" w:hAnsi="Verdana"/>
+          <w:color w:val="000000" w:themeColor="text1"/>
+          <w:sz w:val="20"/>
+          <w:szCs w:val="20"/>
+        </w:rPr>
+        <w:t xml:space="preserve"> all the data and keep it safe, so it is not lost</w:t>
       </w:r>
     </w:p>
     <w:p>
@@ -28150,7 +29696,29 @@
                 <w:szCs w:val="20"/>
                 <w:lang w:eastAsia="en-US"/>
               </w:rPr>
-              <w:t>Make sure the worked is backed up and use source control (version control) such as ‘GitHub’ to keep work safe and backed up</w:t>
+              <w:t xml:space="preserve">Make sure </w:t>
+            </w:r>
+            <w:proofErr w:type="spellStart"/>
+            <w:r>
+              <w:rPr>
+                <w:rFonts w:ascii="Verdana" w:hAnsi="Verdana"/>
+                <w:color w:val="000000" w:themeColor="text1"/>
+                <w:sz w:val="20"/>
+                <w:szCs w:val="20"/>
+                <w:lang w:eastAsia="en-US"/>
+              </w:rPr>
+              <w:t>the</w:t>
+            </w:r>
+            <w:proofErr w:type="spellEnd"/>
+            <w:r>
+              <w:rPr>
+                <w:rFonts w:ascii="Verdana" w:hAnsi="Verdana"/>
+                <w:color w:val="000000" w:themeColor="text1"/>
+                <w:sz w:val="20"/>
+                <w:szCs w:val="20"/>
+                <w:lang w:eastAsia="en-US"/>
+              </w:rPr>
+              <w:t xml:space="preserve"> worked is backed up and use source control (version control) such as ‘GitHub’ to keep work safe and backed up</w:t>
             </w:r>
           </w:p>
         </w:tc>
@@ -28776,12 +30344,36 @@
     <w:p>
       <w:r>
         <w:lastRenderedPageBreak/>
-        <w:t>Adam sinicki, A.S. 2018. Best Android developer tools for getting started or levelling up your dev skills. [Online]. [28 October 2019]. Available from: https://www.androidauthority.com/best-android-developer-tools-671650/</w:t>
-      </w:r>
-    </w:p>
-    <w:p>
-      <w:r>
-        <w:t>Martyn casserly, M.C. 2019. IPhone vs Android market share. [Online]. [28 October 2019]. Available from: https://www.macworld.co.uk/feature/iphone/iphone-vs-android-market-share-3691861/</w:t>
+        <w:t xml:space="preserve">Adam </w:t>
+      </w:r>
+      <w:proofErr w:type="spellStart"/>
+      <w:r>
+        <w:t>sinicki</w:t>
+      </w:r>
+      <w:proofErr w:type="spellEnd"/>
+      <w:r>
+        <w:t>, A.S. 2018. Best Android developer tools for getting started or levelling up your dev skills. [Online]. [28 October 2019]. Available from: https://www.androidauthority.com/best-android-developer-tools-671650/</w:t>
+      </w:r>
+    </w:p>
+    <w:p>
+      <w:r>
+        <w:t xml:space="preserve">Martyn </w:t>
+      </w:r>
+      <w:proofErr w:type="spellStart"/>
+      <w:r>
+        <w:t>casserly</w:t>
+      </w:r>
+      <w:proofErr w:type="spellEnd"/>
+      <w:r>
+        <w:t xml:space="preserve">, M.C. 2019. </w:t>
+      </w:r>
+      <w:proofErr w:type="spellStart"/>
+      <w:r>
+        <w:t>IPhone</w:t>
+      </w:r>
+      <w:proofErr w:type="spellEnd"/>
+      <w:r>
+        <w:t xml:space="preserve"> vs Android market share. [Online]. [28 October 2019]. Available from: https://www.macworld.co.uk/feature/iphone/iphone-vs-android-market-share-3691861/</w:t>
       </w:r>
     </w:p>
     <w:p>
@@ -28791,7 +30383,15 @@
     </w:p>
     <w:p>
       <w:r>
-        <w:t>[2] BBC. (n.d). Ethical, legal and environmental impact - CCEA. [Online]. [4 November 2019]. Available from: https://www.bbc.co.uk/bitesize/guides/z8m36yc/revision/5</w:t>
+        <w:t>[2] BBC. (</w:t>
+      </w:r>
+      <w:proofErr w:type="spellStart"/>
+      <w:r>
+        <w:t>n.d</w:t>
+      </w:r>
+      <w:proofErr w:type="spellEnd"/>
+      <w:r>
+        <w:t>). Ethical, legal and environmental impact - CCEA. [Online]. [4 November 2019]. Available from: https://www.bbc.co.uk/bitesize/guides/z8m36yc/revision/5</w:t>
       </w:r>
     </w:p>
     <w:p>
@@ -28801,7 +30401,15 @@
     </w:p>
     <w:p>
       <w:r>
-        <w:t>[4] Bcs. n.d. BCS Code of Conduct. [Online]. [6 November 2019]. Available from: https://www.bcs.org/membership/become-a-member/bcs-code-of-conduct/</w:t>
+        <w:t xml:space="preserve">[4] </w:t>
+      </w:r>
+      <w:proofErr w:type="spellStart"/>
+      <w:r>
+        <w:t>Bcs</w:t>
+      </w:r>
+      <w:proofErr w:type="spellEnd"/>
+      <w:r>
+        <w:t>. n.d. BCS Code of Conduct. [Online]. [6 November 2019]. Available from: https://www.bcs.org/membership/become-a-member/bcs-code-of-conduct/</w:t>
       </w:r>
     </w:p>
     <w:sectPr>

</xml_diff>